<commit_message>
Update Mission and Notes
</commit_message>
<xml_diff>
--- a/Document/Mission.docx
+++ b/Document/Mission.docx
@@ -251,28 +251,7 @@
           <w:b/>
           <w:lang w:val="fr-FR"/>
         </w:rPr>
-        <w:t xml:space="preserve">1. </w:t>
-      </w:r>
-      <w:r>
-        <w:rPr>
-          <w:b/>
-          <w:lang w:val="fr-FR"/>
-        </w:rPr>
-        <w:t>Diminution du</w:t>
-      </w:r>
-      <w:r>
-        <w:rPr>
-          <w:b/>
-          <w:lang w:val="fr-FR"/>
-        </w:rPr>
-        <w:t xml:space="preserve"> nombre d’interventions vaines</w:t>
-      </w:r>
-      <w:r>
-        <w:rPr>
-          <w:b/>
-          <w:lang w:val="fr-FR"/>
-        </w:rPr>
-        <w:t xml:space="preserve"> :</w:t>
+        <w:t>1. Diminution du nombre d’interventions vaines :</w:t>
       </w:r>
     </w:p>
     <w:p>
@@ -323,28 +302,7 @@
           <w:b/>
           <w:lang w:val="fr-FR"/>
         </w:rPr>
-        <w:t xml:space="preserve">2. </w:t>
-      </w:r>
-      <w:r>
-        <w:rPr>
-          <w:b/>
-          <w:lang w:val="fr-FR"/>
-        </w:rPr>
-        <w:t>Anticipation et/ou évitement des repro</w:t>
-      </w:r>
-      <w:r>
-        <w:rPr>
-          <w:b/>
-          <w:lang w:val="fr-FR"/>
-        </w:rPr>
-        <w:t>grammations</w:t>
-      </w:r>
-      <w:r>
-        <w:rPr>
-          <w:b/>
-          <w:lang w:val="fr-FR"/>
-        </w:rPr>
-        <w:t xml:space="preserve"> :</w:t>
+        <w:t>2. Anticipation et/ou évitement des reprogrammations :</w:t>
       </w:r>
     </w:p>
     <w:p>
@@ -394,21 +352,7 @@
           <w:b/>
           <w:lang w:val="fr-FR"/>
         </w:rPr>
-        <w:t xml:space="preserve">3. </w:t>
-      </w:r>
-      <w:r>
-        <w:rPr>
-          <w:b/>
-          <w:lang w:val="fr-FR"/>
-        </w:rPr>
-        <w:t xml:space="preserve">Réduction du </w:t>
-      </w:r>
-      <w:r>
-        <w:rPr>
-          <w:b/>
-          <w:lang w:val="fr-FR"/>
-        </w:rPr>
-        <w:t>nombre de kilomètres parcourus</w:t>
+        <w:t>3. Réduction du nombre de kilomètres parcourus</w:t>
       </w:r>
       <w:r>
         <w:rPr>
@@ -465,28 +409,7 @@
           <w:b/>
           <w:lang w:val="fr-FR"/>
         </w:rPr>
-        <w:t xml:space="preserve">4. </w:t>
-      </w:r>
-      <w:r>
-        <w:rPr>
-          <w:b/>
-          <w:lang w:val="fr-FR"/>
-        </w:rPr>
-        <w:t>Amélioration du contexte de travail des tec</w:t>
-      </w:r>
-      <w:r>
-        <w:rPr>
-          <w:b/>
-          <w:lang w:val="fr-FR"/>
-        </w:rPr>
-        <w:t>hniciens et des programmateurs</w:t>
-      </w:r>
-      <w:r>
-        <w:rPr>
-          <w:b/>
-          <w:lang w:val="fr-FR"/>
-        </w:rPr>
-        <w:t xml:space="preserve"> :</w:t>
+        <w:t>4. Amélioration du contexte de travail des techniciens et des programmateurs :</w:t>
       </w:r>
     </w:p>
     <w:p>
@@ -636,28 +559,7 @@
           <w:b/>
           <w:lang w:val="fr-FR"/>
         </w:rPr>
-        <w:t xml:space="preserve">Kevin BURDIN et </w:t>
-      </w:r>
-      <w:r>
-        <w:rPr>
-          <w:b/>
-          <w:lang w:val="fr-FR"/>
-        </w:rPr>
-        <w:t xml:space="preserve">Rached </w:t>
-      </w:r>
-      <w:r>
-        <w:rPr>
-          <w:b/>
-          <w:lang w:val="fr-FR"/>
-        </w:rPr>
-        <w:t>THAMRI</w:t>
-      </w:r>
-      <w:r>
-        <w:rPr>
-          <w:b/>
-          <w:lang w:val="fr-FR"/>
-        </w:rPr>
-        <w:t xml:space="preserve"> :</w:t>
+        <w:t>Kevin BURDIN et Rached THAMRI :</w:t>
       </w:r>
       <w:r>
         <w:rPr>
@@ -782,14 +684,7 @@
           <w:b/>
           <w:lang w:val="fr-FR"/>
         </w:rPr>
-        <w:t>Environnement de Recette</w:t>
-      </w:r>
-      <w:r>
-        <w:rPr>
-          <w:b/>
-          <w:lang w:val="fr-FR"/>
-        </w:rPr>
-        <w:t xml:space="preserve"> :</w:t>
+        <w:t>Environnement de Recette :</w:t>
       </w:r>
       <w:r>
         <w:rPr>
@@ -814,21 +709,7 @@
           <w:b/>
           <w:lang w:val="fr-FR"/>
         </w:rPr>
-        <w:t>E</w:t>
-      </w:r>
-      <w:r>
-        <w:rPr>
-          <w:b/>
-          <w:lang w:val="fr-FR"/>
-        </w:rPr>
-        <w:t>nvironnement de Pré-Production</w:t>
-      </w:r>
-      <w:r>
-        <w:rPr>
-          <w:b/>
-          <w:lang w:val="fr-FR"/>
-        </w:rPr>
-        <w:t xml:space="preserve"> :</w:t>
+        <w:t>Environnement de Pré-Production :</w:t>
       </w:r>
       <w:r>
         <w:rPr>
@@ -853,14 +734,7 @@
           <w:b/>
           <w:lang w:val="fr-FR"/>
         </w:rPr>
-        <w:t>Environnement de Production</w:t>
-      </w:r>
-      <w:r>
-        <w:rPr>
-          <w:b/>
-          <w:lang w:val="fr-FR"/>
-        </w:rPr>
-        <w:t xml:space="preserve"> :</w:t>
+        <w:t>Environnement de Production :</w:t>
       </w:r>
       <w:r>
         <w:rPr>
@@ -929,14 +803,7 @@
           <w:b/>
           <w:lang w:val="fr-FR"/>
         </w:rPr>
-        <w:t>Langage Python</w:t>
-      </w:r>
-      <w:r>
-        <w:rPr>
-          <w:b/>
-          <w:lang w:val="fr-FR"/>
-        </w:rPr>
-        <w:t xml:space="preserve"> :</w:t>
+        <w:t>Langage Python :</w:t>
       </w:r>
       <w:r>
         <w:rPr>
@@ -962,14 +829,7 @@
           <w:b/>
           <w:lang w:val="fr-FR"/>
         </w:rPr>
-        <w:t>Anaconda</w:t>
-      </w:r>
-      <w:r>
-        <w:rPr>
-          <w:b/>
-          <w:lang w:val="fr-FR"/>
-        </w:rPr>
-        <w:t xml:space="preserve"> :</w:t>
+        <w:t>Anaconda :</w:t>
       </w:r>
       <w:r>
         <w:rPr>
@@ -1022,14 +882,7 @@
           <w:b/>
           <w:lang w:val="fr-FR"/>
         </w:rPr>
-        <w:t>Librairies Python</w:t>
-      </w:r>
-      <w:r>
-        <w:rPr>
-          <w:b/>
-          <w:lang w:val="fr-FR"/>
-        </w:rPr>
-        <w:t xml:space="preserve"> :</w:t>
+        <w:t>Librairies Python :</w:t>
       </w:r>
     </w:p>
     <w:p>
@@ -1048,13 +901,7 @@
         <w:rPr>
           <w:lang w:val="fr-FR"/>
         </w:rPr>
-        <w:t>pandas</w:t>
-      </w:r>
-      <w:r>
-        <w:rPr>
-          <w:lang w:val="fr-FR"/>
-        </w:rPr>
-        <w:t xml:space="preserve"> : Utilisée pour la manipulation et l'analyse des données.</w:t>
+        <w:t>pandas : Utilisée pour la manipulation et l'analyse des données.</w:t>
       </w:r>
     </w:p>
     <w:p>
@@ -1073,13 +920,7 @@
         <w:rPr>
           <w:lang w:val="fr-FR"/>
         </w:rPr>
-        <w:t>scikit-learn</w:t>
-      </w:r>
-      <w:r>
-        <w:rPr>
-          <w:lang w:val="fr-FR"/>
-        </w:rPr>
-        <w:t xml:space="preserve"> : Utilisée pour le développement des modèles de machine learning.</w:t>
+        <w:t>scikit-learn : Utilisée pour le développement des modèles de machine learning.</w:t>
       </w:r>
     </w:p>
     <w:p>
@@ -1098,13 +939,7 @@
         <w:rPr>
           <w:lang w:val="fr-FR"/>
         </w:rPr>
-        <w:t>XGBoost</w:t>
-      </w:r>
-      <w:r>
-        <w:rPr>
-          <w:lang w:val="fr-FR"/>
-        </w:rPr>
-        <w:t xml:space="preserve"> : Utilisée pour les algorithmes de gradient boosting afin d’améliorer les performances des modèles prédictifs.</w:t>
+        <w:t>XGBoost : Utilisée pour les algorithmes de gradient boosting afin d’améliorer les performances des modèles prédictifs.</w:t>
       </w:r>
     </w:p>
     <w:p>
@@ -1124,14 +959,7 @@
           <w:b/>
           <w:lang w:val="fr-FR"/>
         </w:rPr>
-        <w:t>Visual Studio Code</w:t>
-      </w:r>
-      <w:r>
-        <w:rPr>
-          <w:b/>
-          <w:lang w:val="fr-FR"/>
-        </w:rPr>
-        <w:t xml:space="preserve"> :</w:t>
+        <w:t>Visual Studio Code :</w:t>
       </w:r>
       <w:r>
         <w:rPr>
@@ -1157,14 +985,7 @@
           <w:b/>
           <w:lang w:val="fr-FR"/>
         </w:rPr>
-        <w:t xml:space="preserve">GitLab </w:t>
-      </w:r>
-      <w:r>
-        <w:rPr>
-          <w:b/>
-          <w:lang w:val="fr-FR"/>
-        </w:rPr>
-        <w:t>:</w:t>
+        <w:t>GitLab :</w:t>
       </w:r>
       <w:r>
         <w:rPr>
@@ -1306,24 +1127,26 @@
         <w:pStyle w:val="Paragraphedeliste"/>
         <w:numPr>
           <w:ilvl w:val="0"/>
-          <w:numId w:val="10"/>
+          <w:numId w:val="24"/>
         </w:numPr>
         <w:rPr>
-          <w:lang w:val="fr-FR"/>
-        </w:rPr>
-      </w:pPr>
-      <w:r>
-        <w:rPr>
-          <w:lang w:val="fr-FR"/>
+          <w:lang w:val="fr-FR" w:eastAsia="fr-FR"/>
+        </w:rPr>
+      </w:pPr>
+      <w:r>
+        <w:rPr>
+          <w:b/>
+          <w:bCs/>
+          <w:lang w:val="fr-FR" w:eastAsia="fr-FR"/>
         </w:rPr>
         <w:lastRenderedPageBreak/>
-        <w:t>Une requête sur la DWH pour collecter la majorit</w:t>
-      </w:r>
-      <w:r>
-        <w:rPr>
-          <w:lang w:val="fr-FR"/>
-        </w:rPr>
-        <w:t>é des informations nécessaires.</w:t>
+        <w:t>Une requête sur la DWH</w:t>
+      </w:r>
+      <w:r>
+        <w:rPr>
+          <w:lang w:val="fr-FR" w:eastAsia="fr-FR"/>
+        </w:rPr>
+        <w:t xml:space="preserve"> pour collecter la majorité des informations nécessaires.</w:t>
       </w:r>
     </w:p>
     <w:p>
@@ -1331,23 +1154,77 @@
         <w:pStyle w:val="Paragraphedeliste"/>
         <w:numPr>
           <w:ilvl w:val="0"/>
-          <w:numId w:val="10"/>
+          <w:numId w:val="24"/>
         </w:numPr>
         <w:rPr>
-          <w:lang w:val="fr-FR"/>
-        </w:rPr>
-      </w:pPr>
-      <w:r>
-        <w:rPr>
-          <w:lang w:val="fr-FR"/>
-        </w:rPr>
-        <w:t>Trois requêtes sur l'ODS pour récupérer des informations complémentair</w:t>
-      </w:r>
-      <w:r>
-        <w:rPr>
-          <w:lang w:val="fr-FR"/>
-        </w:rPr>
-        <w:t>es non disponibles dans la DWH.</w:t>
+          <w:lang w:val="fr-FR" w:eastAsia="fr-FR"/>
+        </w:rPr>
+      </w:pPr>
+      <w:r>
+        <w:rPr>
+          <w:b/>
+          <w:bCs/>
+          <w:lang w:val="fr-FR" w:eastAsia="fr-FR"/>
+        </w:rPr>
+        <w:t>Trois requêtes sur l'ODS</w:t>
+      </w:r>
+      <w:r>
+        <w:rPr>
+          <w:lang w:val="fr-FR" w:eastAsia="fr-FR"/>
+        </w:rPr>
+        <w:t xml:space="preserve"> pour récupérer des informations complémentaires sur les interventions non disponibles dans la DWH.</w:t>
+      </w:r>
+    </w:p>
+    <w:p>
+      <w:pPr>
+        <w:pStyle w:val="Paragraphedeliste"/>
+        <w:numPr>
+          <w:ilvl w:val="0"/>
+          <w:numId w:val="24"/>
+        </w:numPr>
+        <w:rPr>
+          <w:lang w:val="fr-FR" w:eastAsia="fr-FR"/>
+        </w:rPr>
+      </w:pPr>
+      <w:r>
+        <w:rPr>
+          <w:b/>
+          <w:bCs/>
+          <w:lang w:val="fr-FR" w:eastAsia="fr-FR"/>
+        </w:rPr>
+        <w:t>Une requête supplémentaire sur l'ODS</w:t>
+      </w:r>
+      <w:r>
+        <w:rPr>
+          <w:lang w:val="fr-FR" w:eastAsia="fr-FR"/>
+        </w:rPr>
+        <w:t xml:space="preserve"> pour récupérer les informations des techniciens.</w:t>
+      </w:r>
+    </w:p>
+    <w:p>
+      <w:pPr>
+        <w:pStyle w:val="Paragraphedeliste"/>
+        <w:numPr>
+          <w:ilvl w:val="0"/>
+          <w:numId w:val="24"/>
+        </w:numPr>
+        <w:rPr>
+          <w:lang w:val="fr-FR" w:eastAsia="fr-FR"/>
+        </w:rPr>
+      </w:pPr>
+      <w:r>
+        <w:rPr>
+          <w:b/>
+          <w:bCs/>
+          <w:lang w:val="fr-FR" w:eastAsia="fr-FR"/>
+        </w:rPr>
+        <w:t>Récupération des informations INSEE</w:t>
+      </w:r>
+      <w:r>
+        <w:rPr>
+          <w:lang w:val="fr-FR" w:eastAsia="fr-FR"/>
+        </w:rPr>
+        <w:t xml:space="preserve"> des communes pour enrichir les données avec des informations socio-démographiques.</w:t>
       </w:r>
     </w:p>
     <w:p>
@@ -1398,13 +1275,7 @@
         <w:rPr>
           <w:lang w:val="fr-FR"/>
         </w:rPr>
-        <w:t>Un processus de fusion (merge) est réalisé pour assembler toutes les infor</w:t>
-      </w:r>
-      <w:r>
-        <w:rPr>
-          <w:lang w:val="fr-FR"/>
-        </w:rPr>
-        <w:t>mations en un unique DataFrame.</w:t>
+        <w:t>Un processus de fusion (merge) est réalisé pour assembler toutes les informations en un unique DataFrame.</w:t>
       </w:r>
     </w:p>
     <w:p>
@@ -1470,42 +1341,22 @@
         <w:rPr>
           <w:lang w:val="fr-FR"/>
         </w:rPr>
-        <w:t>Le jeu de données est restreint aux informations des deux première</w:t>
-      </w:r>
-      <w:r>
-        <w:rPr>
-          <w:lang w:val="fr-FR"/>
-        </w:rPr>
-        <w:t>s années pour cibler l'analyse.</w:t>
-      </w:r>
-    </w:p>
-    <w:p>
-      <w:pPr>
-        <w:rPr>
-          <w:b/>
-          <w:lang w:val="fr-FR"/>
-        </w:rPr>
-      </w:pPr>
-      <w:r>
-        <w:rPr>
-          <w:b/>
-          <w:lang w:val="fr-FR"/>
-        </w:rPr>
-        <w:t xml:space="preserve">2. </w:t>
-      </w:r>
-      <w:r>
-        <w:rPr>
-          <w:b/>
-          <w:lang w:val="fr-FR"/>
-        </w:rPr>
-        <w:t>Inté</w:t>
-      </w:r>
-      <w:r>
-        <w:rPr>
-          <w:b/>
-          <w:lang w:val="fr-FR"/>
-        </w:rPr>
-        <w:t>gration des données externes :</w:t>
+        <w:t>Le jeu de données est restreint aux informations des deux premières années pour cibler l'analyse.</w:t>
+      </w:r>
+    </w:p>
+    <w:p>
+      <w:pPr>
+        <w:rPr>
+          <w:b/>
+          <w:lang w:val="fr-FR"/>
+        </w:rPr>
+      </w:pPr>
+      <w:r>
+        <w:rPr>
+          <w:b/>
+          <w:lang w:val="fr-FR"/>
+        </w:rPr>
+        <w:t>2. Intégration des données externes :</w:t>
       </w:r>
     </w:p>
     <w:p>
@@ -1523,13 +1374,7 @@
         <w:rPr>
           <w:lang w:val="fr-FR"/>
         </w:rPr>
-        <w:t>Les données INSEE, provenant d'un fichier Excel, sont intégrées au DataFrame principal via un merge pour enrichi</w:t>
-      </w:r>
-      <w:r>
-        <w:rPr>
-          <w:lang w:val="fr-FR"/>
-        </w:rPr>
-        <w:t>r les informations disponibles.</w:t>
+        <w:t>Les données INSEE, provenant d'un fichier Excel, sont intégrées au DataFrame principal via un merge pour enrichir les informations disponibles.</w:t>
       </w:r>
     </w:p>
     <w:p>
@@ -1580,13 +1425,7 @@
         <w:rPr>
           <w:lang w:val="fr-FR"/>
         </w:rPr>
-        <w:t xml:space="preserve">Une nouvelle colonne `nb_vain_prev` est ajoutée pour indiquer le nombre d'interventions infructueuses précédentes par </w:t>
-      </w:r>
-      <w:r>
-        <w:rPr>
-          <w:lang w:val="fr-FR"/>
-        </w:rPr>
-        <w:t>référence d'affaire et code_uo.</w:t>
+        <w:t>Une nouvelle colonne `nb_vain_prev` est ajoutée pour indiquer le nombre d'interventions infructueuses précédentes par référence d'affaire et code_uo.</w:t>
       </w:r>
     </w:p>
     <w:p>
@@ -1637,13 +1476,7 @@
         <w:rPr>
           <w:lang w:val="fr-FR"/>
         </w:rPr>
-        <w:t>Les sous-activités et catégories moins représentées sont regroupées sous la catégorie « Autr</w:t>
-      </w:r>
-      <w:r>
-        <w:rPr>
-          <w:lang w:val="fr-FR"/>
-        </w:rPr>
-        <w:t>es » pour simplifier l'analyse.</w:t>
+        <w:t>Les sous-activités et catégories moins représentées sont regroupées sous la catégorie « Autres » pour simplifier l'analyse.</w:t>
       </w:r>
     </w:p>
     <w:p>
@@ -1670,27 +1503,22 @@
         <w:rPr>
           <w:lang w:val="fr-FR"/>
         </w:rPr>
-        <w:t>La normalisation est l'étape où les données sont transformées pour s'assurer qu'elles sont dans un format a</w:t>
-      </w:r>
-      <w:r>
-        <w:rPr>
-          <w:lang w:val="fr-FR"/>
-        </w:rPr>
-        <w:t>pproprié pour la modélisation :</w:t>
-      </w:r>
-    </w:p>
-    <w:p>
-      <w:pPr>
-        <w:rPr>
-          <w:b/>
-          <w:lang w:val="fr-FR"/>
-        </w:rPr>
-      </w:pPr>
-      <w:r>
-        <w:rPr>
-          <w:b/>
-          <w:lang w:val="fr-FR"/>
-        </w:rPr>
+        <w:t>La normalisation est l'étape où les données sont transformées pour s'assurer qu'elles sont dans un format approprié pour la modélisation :</w:t>
+      </w:r>
+    </w:p>
+    <w:p>
+      <w:pPr>
+        <w:rPr>
+          <w:b/>
+          <w:lang w:val="fr-FR"/>
+        </w:rPr>
+      </w:pPr>
+      <w:r>
+        <w:rPr>
+          <w:b/>
+          <w:lang w:val="fr-FR"/>
+        </w:rPr>
+        <w:lastRenderedPageBreak/>
         <w:t>1. Remplacement de valeurs :</w:t>
       </w:r>
     </w:p>
@@ -1709,14 +1537,7 @@
         <w:rPr>
           <w:lang w:val="fr-FR"/>
         </w:rPr>
-        <w:lastRenderedPageBreak/>
-        <w:t>Certaines valeurs du jeu de données sont remplacées en utilisant un dictionnaire spécifique pour amél</w:t>
-      </w:r>
-      <w:r>
-        <w:rPr>
-          <w:lang w:val="fr-FR"/>
-        </w:rPr>
-        <w:t>iorer la cohérence des données.</w:t>
+        <w:t>Certaines valeurs du jeu de données sont remplacées en utilisant un dictionnaire spécifique pour améliorer la cohérence des données.</w:t>
       </w:r>
     </w:p>
     <w:p>
@@ -1749,42 +1570,22 @@
         <w:rPr>
           <w:lang w:val="fr-FR"/>
         </w:rPr>
-        <w:t>Les types de données sont ajustés pour s'assurer qu'ils corre</w:t>
-      </w:r>
-      <w:r>
-        <w:rPr>
-          <w:lang w:val="fr-FR"/>
-        </w:rPr>
-        <w:t>spondent aux besoins du modèle.</w:t>
-      </w:r>
-    </w:p>
-    <w:p>
-      <w:pPr>
-        <w:rPr>
-          <w:b/>
-          <w:lang w:val="fr-FR"/>
-        </w:rPr>
-      </w:pPr>
-      <w:r>
-        <w:rPr>
-          <w:b/>
-          <w:lang w:val="fr-FR"/>
-        </w:rPr>
-        <w:t xml:space="preserve">3. </w:t>
-      </w:r>
-      <w:r>
-        <w:rPr>
-          <w:b/>
-          <w:lang w:val="fr-FR"/>
-        </w:rPr>
-        <w:t>Trait</w:t>
-      </w:r>
-      <w:r>
-        <w:rPr>
-          <w:b/>
-          <w:lang w:val="fr-FR"/>
-        </w:rPr>
-        <w:t>ement des valeurs manquantes :</w:t>
+        <w:t>Les types de données sont ajustés pour s'assurer qu'ils correspondent aux besoins du modèle.</w:t>
+      </w:r>
+    </w:p>
+    <w:p>
+      <w:pPr>
+        <w:rPr>
+          <w:b/>
+          <w:lang w:val="fr-FR"/>
+        </w:rPr>
+      </w:pPr>
+      <w:r>
+        <w:rPr>
+          <w:b/>
+          <w:lang w:val="fr-FR"/>
+        </w:rPr>
+        <w:t>3. Traitement des valeurs manquantes :</w:t>
       </w:r>
     </w:p>
     <w:p>
@@ -1820,13 +1621,7 @@
         <w:rPr>
           <w:lang w:val="fr-FR"/>
         </w:rPr>
-        <w:t xml:space="preserve">Les interventions avec des valeurs manquantes </w:t>
-      </w:r>
-      <w:r>
-        <w:rPr>
-          <w:lang w:val="fr-FR"/>
-        </w:rPr>
-        <w:t>significatives sont supprimées.</w:t>
+        <w:t>Les interventions avec des valeurs manquantes significatives sont supprimées.</w:t>
       </w:r>
     </w:p>
     <w:p>
@@ -1859,13 +1654,7 @@
         <w:rPr>
           <w:lang w:val="fr-FR"/>
         </w:rPr>
-        <w:t>Les modalités des variables catégorielles sont remplacées par des valeurs numériques (0 ou 1) pour faciliter leur interprétation par l</w:t>
-      </w:r>
-      <w:r>
-        <w:rPr>
-          <w:lang w:val="fr-FR"/>
-        </w:rPr>
-        <w:t>es modèles de machine learning.</w:t>
+        <w:t>Les modalités des variables catégorielles sont remplacées par des valeurs numériques (0 ou 1) pour faciliter leur interprétation par les modèles de machine learning.</w:t>
       </w:r>
     </w:p>
     <w:p>
@@ -1898,13 +1687,7 @@
         <w:rPr>
           <w:lang w:val="fr-FR"/>
         </w:rPr>
-        <w:t>Les données sont triées par date pour faci</w:t>
-      </w:r>
-      <w:r>
-        <w:rPr>
-          <w:lang w:val="fr-FR"/>
-        </w:rPr>
-        <w:t>liter les analyses temporelles.</w:t>
+        <w:t>Les données sont triées par date pour faciliter les analyses temporelles.</w:t>
       </w:r>
     </w:p>
     <w:p>
@@ -1928,6 +1711,208 @@
     </w:p>
     <w:p>
       <w:pPr>
+        <w:pStyle w:val="Titre4"/>
+        <w:rPr>
+          <w:lang w:val="fr-FR"/>
+        </w:rPr>
+      </w:pPr>
+      <w:r>
+        <w:rPr>
+          <w:lang w:val="fr-FR"/>
+        </w:rPr>
+        <w:t>Sélecti</w:t>
+      </w:r>
+      <w:r>
+        <w:rPr>
+          <w:lang w:val="fr-FR"/>
+        </w:rPr>
+        <w:t>on des Variables Importantes</w:t>
+      </w:r>
+    </w:p>
+    <w:p>
+      <w:pPr>
+        <w:rPr>
+          <w:lang w:val="fr-FR"/>
+        </w:rPr>
+      </w:pPr>
+      <w:r>
+        <w:rPr>
+          <w:lang w:val="fr-FR"/>
+        </w:rPr>
+        <w:t>Pour améliorer les performances du modèle de prédiction des interventions vaines, nous avons utilisé plusieurs techniques de sélection des variables. Ces techniques nous ont permis d'identifier et de conserver uniquement les variables les plus pertinentes, réduisant ainsi la complexité du modèle et améliorant sa robustesse. Voici une explication claire et technique des méthodes utilisées :</w:t>
+      </w:r>
+    </w:p>
+    <w:p>
+      <w:pPr>
+        <w:rPr>
+          <w:b/>
+          <w:lang w:val="fr-FR"/>
+        </w:rPr>
+      </w:pPr>
+      <w:r>
+        <w:rPr>
+          <w:b/>
+          <w:lang w:val="fr-FR"/>
+        </w:rPr>
+        <w:t>Information Mutuelle</w:t>
+      </w:r>
+    </w:p>
+    <w:p>
+      <w:pPr>
+        <w:rPr>
+          <w:lang w:val="fr-FR"/>
+        </w:rPr>
+      </w:pPr>
+      <w:r>
+        <w:rPr>
+          <w:lang w:val="fr-FR"/>
+        </w:rPr>
+        <w:t>L'information mutuelle mesure la dépendance entre chaque variable explicative et la variable cible (intervention vaine ou réalisée). Elle nous aide à identifier quelles variables contiennent le plus d'information pertinente pour prédire le résultat de l'intervention. En utilisant cette méthode, nous avons pu classer les variables en fonction de leur contribution informative et sélectionner les plus importantes.</w:t>
+      </w:r>
+    </w:p>
+    <w:p>
+      <w:pPr>
+        <w:rPr>
+          <w:b/>
+          <w:lang w:val="fr-FR"/>
+        </w:rPr>
+      </w:pPr>
+      <w:r>
+        <w:rPr>
+          <w:b/>
+          <w:lang w:val="fr-FR"/>
+        </w:rPr>
+        <w:t>Test du Chi-Carré</w:t>
+      </w:r>
+    </w:p>
+    <w:p>
+      <w:pPr>
+        <w:rPr>
+          <w:lang w:val="fr-FR"/>
+        </w:rPr>
+      </w:pPr>
+      <w:r>
+        <w:rPr>
+          <w:lang w:val="fr-FR"/>
+        </w:rPr>
+        <w:lastRenderedPageBreak/>
+        <w:t>Le test du chi-carré est utilisé pour évaluer l'importance des variables catégorielles binaires. Cette méthode compare les fréquences observées et attendues des résultats pour déterminer si une variable est significativement liée à la variable cible. Les variables avec des p-values faibles sont considérées comme importantes.</w:t>
+      </w:r>
+    </w:p>
+    <w:p>
+      <w:pPr>
+        <w:rPr>
+          <w:b/>
+          <w:lang w:val="fr-FR"/>
+        </w:rPr>
+      </w:pPr>
+      <w:r>
+        <w:rPr>
+          <w:b/>
+          <w:lang w:val="fr-FR"/>
+        </w:rPr>
+        <w:t>Variance Threshold</w:t>
+      </w:r>
+    </w:p>
+    <w:p>
+      <w:pPr>
+        <w:rPr>
+          <w:lang w:val="fr-FR"/>
+        </w:rPr>
+      </w:pPr>
+      <w:r>
+        <w:rPr>
+          <w:lang w:val="fr-FR"/>
+        </w:rPr>
+        <w:t>La méthode de la variance threshold consiste à éliminer les variables dont la variance est trop faible, car elles apportent peu d'information discriminante. En évaluant la variance de chaque variable, nous avons pu supprimer celles qui varient trop peu pour être utiles dans la prédiction.</w:t>
+      </w:r>
+    </w:p>
+    <w:p>
+      <w:pPr>
+        <w:rPr>
+          <w:b/>
+          <w:lang w:val="fr-FR"/>
+        </w:rPr>
+      </w:pPr>
+      <w:r>
+        <w:rPr>
+          <w:b/>
+          <w:lang w:val="fr-FR"/>
+        </w:rPr>
+        <w:t>Analyse de la Variance (ANOVA)</w:t>
+      </w:r>
+    </w:p>
+    <w:p>
+      <w:pPr>
+        <w:rPr>
+          <w:lang w:val="fr-FR"/>
+        </w:rPr>
+      </w:pPr>
+      <w:r>
+        <w:rPr>
+          <w:lang w:val="fr-FR"/>
+        </w:rPr>
+        <w:t>L'ANOVA est utilisée pour les variables continues. Elle permet de comparer les moyennes de différentes groupes (par exemple, interventions vaines et interventions réalisées) pour voir si elles diffèrent significativement. Les variables avec des p-values faibles sont considérées comme ayant un impact significatif sur la variable cible.</w:t>
+      </w:r>
+    </w:p>
+    <w:p>
+      <w:pPr>
+        <w:rPr>
+          <w:b/>
+          <w:lang w:val="fr-FR"/>
+        </w:rPr>
+      </w:pPr>
+      <w:r>
+        <w:rPr>
+          <w:b/>
+          <w:lang w:val="fr-FR"/>
+        </w:rPr>
+        <w:t>Fusion des Résultats et Score Global</w:t>
+      </w:r>
+    </w:p>
+    <w:p>
+      <w:pPr>
+        <w:rPr>
+          <w:lang w:val="fr-FR"/>
+        </w:rPr>
+      </w:pPr>
+      <w:r>
+        <w:rPr>
+          <w:lang w:val="fr-FR"/>
+        </w:rPr>
+        <w:t>Après avoir appliqué ces différentes méthodes, nous avons fusionné les résultats pour chaque variable. Chaque variable a été évaluée selon plusieurs critères : information mutuelle, p-value du chi-carré, variance, F-statistic de l'ANOVA, etc. Nous avons ensuite attribué un score à chaque variable basé sur le nombre de critères satisfaits. Seules les variables avec un score élevé, c'est-à-dire celles qui satisfont plusieurs critères d'importance, ont été retenues.</w:t>
+      </w:r>
+    </w:p>
+    <w:p>
+      <w:pPr>
+        <w:rPr>
+          <w:b/>
+          <w:lang w:val="fr-FR"/>
+        </w:rPr>
+      </w:pPr>
+      <w:r>
+        <w:rPr>
+          <w:b/>
+          <w:lang w:val="fr-FR"/>
+        </w:rPr>
+        <w:t>Réduction du Nombre de Variables</w:t>
+      </w:r>
+    </w:p>
+    <w:p>
+      <w:pPr>
+        <w:rPr>
+          <w:sz w:val="24"/>
+        </w:rPr>
+      </w:pPr>
+      <w:r>
+        <w:t xml:space="preserve">Grâce à ce processus rigoureux, nous avons pu réduire le nombre de variables explicatives de 2500 (en raison du one-hot encoding des variables catégorielles) à environ 700. </w:t>
+      </w:r>
+      <w:r>
+        <w:t>Toutefois, cette réduction n'a pas eu l'effet escompté sur la performance du modèle. Bien qu'elle n'ait pas amélioré la précision des prédictions, elle n'a pas non plus diminué ses performances. En somme, la sélection des variables a rendu le modèle plus simple à interpréter et à maintenir sans impacter négativement ses capacités prédictives.</w:t>
+      </w:r>
+    </w:p>
+    <w:p>
+      <w:pPr>
         <w:pStyle w:val="Titre3"/>
         <w:rPr>
           <w:lang w:val="fr-FR"/>
@@ -1990,6 +1975,7 @@
         <w:rPr>
           <w:lang w:val="fr-FR"/>
         </w:rPr>
+        <w:lastRenderedPageBreak/>
         <w:t>Sélection d'algorithmes</w:t>
       </w:r>
     </w:p>
@@ -2017,7 +2003,6 @@
         <w:rPr>
           <w:lang w:val="fr-FR"/>
         </w:rPr>
-        <w:lastRenderedPageBreak/>
         <w:t>Entraînement des modèles</w:t>
       </w:r>
     </w:p>
@@ -2044,219 +2029,16 @@
       <w:pPr>
         <w:pStyle w:val="Titre4"/>
         <w:rPr>
-          <w:lang w:val="fr-FR"/>
-        </w:rPr>
-      </w:pPr>
-      <w:r>
-        <w:rPr>
-          <w:lang w:val="fr-FR"/>
-        </w:rPr>
-        <w:t>Évaluation des performances</w:t>
-      </w:r>
-    </w:p>
-    <w:p>
-      <w:pPr>
-        <w:rPr>
-          <w:lang w:val="fr-FR"/>
-        </w:rPr>
-      </w:pPr>
-      <w:r>
-        <w:rPr>
-          <w:lang w:val="fr-FR"/>
-        </w:rPr>
-        <w:t>Le modèle a ensuite été évalué sur l'ensemble de test pour vérifier sa performance en conditions réelles. Les principales métriques utilisées pour cette évaluation sont l'accuracy (précision), le recall (rappel), et la précision. En plus de cette séparation, une validation croisée a été mise en place. Cette technique consiste à diviser les données en plusieurs sous-ensembles et à entraîner le modèle plusieurs fois, en utilisant chaque sous-ensemble à tour de rôle comme ensemble de test. Cela permet d'obtenir une estimation plus robuste des perform</w:t>
-      </w:r>
-      <w:r>
-        <w:rPr>
-          <w:lang w:val="fr-FR"/>
-        </w:rPr>
-        <w:t>ances du modèle.</w:t>
-      </w:r>
-    </w:p>
-    <w:p>
-      <w:pPr>
-        <w:pStyle w:val="Titre4"/>
-        <w:rPr>
-          <w:lang w:val="fr-FR"/>
-        </w:rPr>
-      </w:pPr>
-      <w:r>
-        <w:rPr>
-          <w:lang w:val="fr-FR"/>
-        </w:rPr>
-        <w:t>O</w:t>
-      </w:r>
-      <w:r>
-        <w:rPr>
-          <w:lang w:val="fr-FR"/>
-        </w:rPr>
-        <w:t>ptimisation des hyperparamètres</w:t>
-      </w:r>
-    </w:p>
-    <w:p>
-      <w:pPr>
-        <w:rPr>
-          <w:lang w:val="fr-FR"/>
-        </w:rPr>
-      </w:pPr>
-      <w:r>
-        <w:rPr>
-          <w:lang w:val="fr-FR"/>
-        </w:rPr>
-        <w:t>Pour améliorer encore les performances du modèle, une recherche d'hyperparamètres a été effectuée. Cela inclut l'ajustement des paramètres de l'algorithme pour trouver la combinaison optimale qui maximise les performances. Une fois le modèle initial entraîné et évalué, plusieurs cycles d'amélioration ont été entrepris pour affiner les résultats. Différents hyperparamètres ont été ajustés pour optimiser les performances du modèle, et de nouveaux algorithmes o</w:t>
-      </w:r>
-      <w:r>
-        <w:rPr>
-          <w:lang w:val="fr-FR"/>
-        </w:rPr>
-        <w:t>nt été testés pour comparaison.</w:t>
-      </w:r>
-    </w:p>
-    <w:p>
-      <w:pPr>
-        <w:pStyle w:val="Titre4"/>
-        <w:rPr>
-          <w:lang w:val="fr-FR"/>
-        </w:rPr>
-      </w:pPr>
-      <w:r>
-        <w:rPr>
-          <w:lang w:val="fr-FR"/>
-        </w:rPr>
-        <w:t>Segmentation des données</w:t>
-      </w:r>
-    </w:p>
-    <w:p>
-      <w:pPr>
-        <w:rPr>
-          <w:lang w:val="fr-FR"/>
-        </w:rPr>
-      </w:pPr>
-      <w:r>
-        <w:rPr>
-          <w:lang w:val="fr-FR"/>
-        </w:rPr>
-        <w:t>Pour améliorer la précision des prédictions, les données ont été segmentées en groupes homogènes partageant des caractéristiques similaires, par exemple, les interventions où la présence du client n'est pas obligatoire et le compteur est inaccessible. Cette segmentation permet de créer des modèles de prédiction plus précis car les modèles peuvent être ajustés pour refléter les spécificités de chaque segment plutôt que d'essayer d'appliquer une règle gén</w:t>
-      </w:r>
-      <w:r>
-        <w:rPr>
-          <w:lang w:val="fr-FR"/>
-        </w:rPr>
-        <w:t>érale à un ensemble très varié.</w:t>
-      </w:r>
-    </w:p>
-    <w:p>
-      <w:pPr>
-        <w:pStyle w:val="Titre3"/>
-        <w:rPr>
-          <w:lang w:val="fr-FR"/>
-        </w:rPr>
-      </w:pPr>
-      <w:r>
-        <w:rPr>
-          <w:lang w:val="fr-FR"/>
-        </w:rPr>
-        <w:t>Evaluation des performances (Matrice de confusion, courbe ROC, etc.)</w:t>
-      </w:r>
-    </w:p>
-    <w:p>
-      <w:pPr>
-        <w:pStyle w:val="Titre4"/>
-        <w:rPr>
-          <w:lang w:val="fr-FR"/>
-        </w:rPr>
-      </w:pPr>
-      <w:r>
-        <w:rPr>
-          <w:lang w:val="fr-FR"/>
-        </w:rPr>
-        <w:t>Évaluation des performances</w:t>
-      </w:r>
-    </w:p>
-    <w:p>
-      <w:pPr>
-        <w:rPr>
-          <w:lang w:val="fr-FR"/>
-        </w:rPr>
-      </w:pPr>
-      <w:r>
-        <w:rPr>
-          <w:lang w:val="fr-FR"/>
-        </w:rPr>
-        <w:t>L'évaluation des performances est une étape cruciale dans le processus de modélisation, car elle permet de mesurer l'efficacité du modèle à répondre au problème posé. Pour le projet de prédiction des interventions vaines chez ENEDIS, plusieurs métriques et techniques ont été utilisées pour évaluer les performances du modèle.</w:t>
-      </w:r>
-    </w:p>
-    <w:p>
-      <w:pPr>
-        <w:rPr>
-          <w:lang w:val="fr-FR"/>
-        </w:rPr>
-      </w:pPr>
-    </w:p>
-    <w:p>
-      <w:pPr>
-        <w:pStyle w:val="Titre4"/>
-        <w:rPr>
-          <w:lang w:val="fr-FR"/>
-        </w:rPr>
-      </w:pPr>
-      <w:r>
-        <w:rPr>
-          <w:lang w:val="fr-FR"/>
-        </w:rPr>
-        <w:t>Séparation des données</w:t>
-      </w:r>
-    </w:p>
-    <w:p>
-      <w:pPr>
-        <w:rPr>
-          <w:lang w:val="fr-FR"/>
-        </w:rPr>
-      </w:pPr>
-      <w:r>
-        <w:rPr>
-          <w:lang w:val="fr-FR"/>
-        </w:rPr>
-        <w:t>Les données ont été divisées en deux ensembles : l'ensemble d'apprentissage (80%) et l'ensemble de test (20%). Cette séparation permet de vérifier la capacité du modèle à généraliser sur des données non vues auparavant. En plus de cette séparation, une validation croisée a été mise en place. La validation croisée consiste à diviser les données en plusieurs sous-ensembles et à entraîner le modèle plusieurs fois, en utilisant chaque sous-ensemble à tour de rôle comme ensemble de test. Cette technique permet d'obtenir une estimation plus robu</w:t>
-      </w:r>
-      <w:r>
-        <w:rPr>
-          <w:lang w:val="fr-FR"/>
-        </w:rPr>
-        <w:t>ste des performances du modèle.</w:t>
-      </w:r>
-    </w:p>
-    <w:p>
-      <w:pPr>
-        <w:pStyle w:val="Titre4"/>
-        <w:rPr>
-          <w:lang w:val="fr-FR"/>
-        </w:rPr>
-      </w:pPr>
-      <w:r>
-        <w:rPr>
-          <w:lang w:val="fr-FR"/>
-        </w:rPr>
-        <w:t>Principales métriques utilisées</w:t>
-      </w:r>
-    </w:p>
-    <w:p>
-      <w:pPr>
-        <w:rPr>
-          <w:lang w:val="fr-FR"/>
-        </w:rPr>
-      </w:pPr>
-      <w:r>
-        <w:rPr>
-          <w:lang w:val="fr-FR"/>
-        </w:rPr>
-        <w:t xml:space="preserve">Les principales métriques utilisées pour évaluer les performances du modèle incluent l'accuracy (précision), le recall (rappel) et la précision. L'accuracy mesure le nombre de prédictions correctes faites par le modèle divisé par le nombre total de prédictions. Le recall indique la capacité du modèle à identifier correctement tous les cas positifs réels, tandis que la précision mesure la proportion de vrais positifs parmi les prédictions </w:t>
-      </w:r>
-      <w:r>
-        <w:rPr>
-          <w:lang w:val="fr-FR"/>
-        </w:rPr>
-        <w:t>positives faites par le modèle.</w:t>
+          <w:sz w:val="24"/>
+        </w:rPr>
+      </w:pPr>
+      <w:r>
+        <w:t>Équilibrage des Classes</w:t>
+      </w:r>
+    </w:p>
+    <w:p>
+      <w:r>
+        <w:t>Étant donné que les données des interventions vaines sont déséquilibrées par rapport aux interventions réalisées, nous avons mis en place des techniques d'équilibrage pour améliorer la performance du modèle :</w:t>
       </w:r>
     </w:p>
     <w:p>
@@ -2266,38 +2048,15 @@
           <w:ilvl w:val="0"/>
           <w:numId w:val="12"/>
         </w:numPr>
-        <w:rPr>
-          <w:b/>
-          <w:lang w:val="fr-FR"/>
-        </w:rPr>
-      </w:pPr>
-      <w:r>
-        <w:rPr>
-          <w:b/>
-          <w:lang w:val="fr-FR"/>
-        </w:rPr>
-        <w:t>Accuracy (Précision) :</w:t>
-      </w:r>
-    </w:p>
-    <w:p>
-      <w:pPr>
-        <w:ind w:left="360"/>
-        <w:rPr>
-          <w:b/>
-          <w:lang w:val="fr-FR"/>
-        </w:rPr>
-      </w:pPr>
-      <w:r>
-        <w:rPr>
-          <w:lang w:val="fr-FR"/>
-        </w:rPr>
-        <w:t>L'accuracy est la mesure la plus intuitive pour évaluer la performance d'un modèle. Elle est définie comme le nombre de prédictions correctes faites par le modèle divisé par le nombre total de prédictions. Cette métrique donne une vue d'ensemble de la performance du modèle, mais peut être trompeuse en</w:t>
-      </w:r>
-      <w:r>
-        <w:rPr>
-          <w:lang w:val="fr-FR"/>
-        </w:rPr>
-        <w:t xml:space="preserve"> cas de classes déséquilibrées.</w:t>
+      </w:pPr>
+      <w:r>
+        <w:rPr>
+          <w:rStyle w:val="lev"/>
+        </w:rPr>
+        <w:t>Équilibrage lors de la séparation du dataset</w:t>
+      </w:r>
+      <w:r>
+        <w:t xml:space="preserve"> : Lors de la séparation des données en ensembles d'apprentissage et de test, nous avons veillé à ce que les proportions de classes soient représentatives de l'ensemble initial. Cela garantit que les deux ensembles reflètent la distribution réelle des classes.</w:t>
       </w:r>
     </w:p>
     <w:p>
@@ -2307,52 +2066,228 @@
           <w:ilvl w:val="0"/>
           <w:numId w:val="12"/>
         </w:numPr>
-        <w:rPr>
-          <w:b/>
-          <w:lang w:val="fr-FR"/>
-        </w:rPr>
-      </w:pPr>
-      <w:r>
-        <w:rPr>
-          <w:b/>
-          <w:lang w:val="fr-FR"/>
-        </w:rPr>
-        <w:t xml:space="preserve">Recall (Rappel) </w:t>
-      </w:r>
-      <w:r>
-        <w:rPr>
-          <w:b/>
-          <w:lang w:val="fr-FR"/>
-        </w:rPr>
-        <w:t>:</w:t>
-      </w:r>
-      <w:r>
-        <w:rPr>
-          <w:b/>
-          <w:lang w:val="fr-FR"/>
-        </w:rPr>
-        <w:t xml:space="preserve"> </w:t>
-      </w:r>
-    </w:p>
-    <w:p>
-      <w:pPr>
-        <w:ind w:left="360"/>
-        <w:rPr>
-          <w:b/>
-          <w:lang w:val="fr-FR"/>
-        </w:rPr>
-      </w:pPr>
-      <w:r>
-        <w:rPr>
-          <w:lang w:val="fr-FR"/>
-        </w:rPr>
-        <w:t>Le recall est une mesure qui indique la capacité du modèle à identifier correctement tous les cas positifs réels. Autrement dit, parmi tous les cas réellement positifs, combien le modèle a-t-il réussi à identifier ? Le recall est particulièrement important dans les situations où il est crucial de détecter tous les cas positifs, même au risque de faire quelques err</w:t>
-      </w:r>
-      <w:r>
-        <w:rPr>
-          <w:lang w:val="fr-FR"/>
-        </w:rPr>
-        <w:t>eurs positives (faux positifs).</w:t>
+      </w:pPr>
+      <w:r>
+        <w:rPr>
+          <w:rStyle w:val="lev"/>
+        </w:rPr>
+        <w:t>Équilibrage lors de la validation croisée</w:t>
+      </w:r>
+      <w:r>
+        <w:t xml:space="preserve"> : Pour évaluer de manière robuste la performance du modèle, nous avons utilisé la validation croisée stratifiée. Cette technique divise les données en plusieurs sous-ensembles tout en conservant la proportion de chaque classe dans chaque pli de validation. Cela permet de s'assurer que chaque pli est représentatif de la distribution des classes et que le modèle est évalué de manière équitable sur des données équilibrées.</w:t>
+      </w:r>
+    </w:p>
+    <w:p>
+      <w:pPr>
+        <w:pStyle w:val="Titre4"/>
+        <w:rPr>
+          <w:lang w:val="fr-FR"/>
+        </w:rPr>
+      </w:pPr>
+      <w:r>
+        <w:rPr>
+          <w:lang w:val="fr-FR"/>
+        </w:rPr>
+        <w:t>Évaluation des performances</w:t>
+      </w:r>
+    </w:p>
+    <w:p>
+      <w:pPr>
+        <w:rPr>
+          <w:lang w:val="fr-FR"/>
+        </w:rPr>
+      </w:pPr>
+      <w:r>
+        <w:rPr>
+          <w:lang w:val="fr-FR"/>
+        </w:rPr>
+        <w:t>Le modèle a ensuite été évalué sur l'ensemble de test pour vérifier sa performance en conditions réelles. Les principales métriques utilisées pour cette évaluation sont l'accuracy (précision), le recall (rappel), et la précision. En plus de cette séparation, une validation croisée a été mise en place. Cette technique consiste à diviser les données en plusieurs sous-ensembles et à entraîner le modèle plusieurs fois, en utilisant chaque sous-ensemble à tour de rôle comme ensemble de test. Cela permet d'obtenir une estimation plus robuste des perform</w:t>
+      </w:r>
+      <w:r>
+        <w:rPr>
+          <w:lang w:val="fr-FR"/>
+        </w:rPr>
+        <w:t>ances du modèle.</w:t>
+      </w:r>
+    </w:p>
+    <w:p>
+      <w:pPr>
+        <w:pStyle w:val="Titre4"/>
+        <w:rPr>
+          <w:lang w:val="fr-FR"/>
+        </w:rPr>
+      </w:pPr>
+      <w:r>
+        <w:rPr>
+          <w:lang w:val="fr-FR"/>
+        </w:rPr>
+        <w:lastRenderedPageBreak/>
+        <w:t>O</w:t>
+      </w:r>
+      <w:r>
+        <w:rPr>
+          <w:lang w:val="fr-FR"/>
+        </w:rPr>
+        <w:t>ptimisation des hyperparamètres</w:t>
+      </w:r>
+    </w:p>
+    <w:p>
+      <w:pPr>
+        <w:rPr>
+          <w:lang w:val="fr-FR"/>
+        </w:rPr>
+      </w:pPr>
+      <w:r>
+        <w:rPr>
+          <w:lang w:val="fr-FR"/>
+        </w:rPr>
+        <w:t>Pour améliorer encore les performances du modèle, une recherche d'hyperparamètres a été effectuée. Cela inclut l'ajustement des paramètres de l'algorithme pour trouver la combinaison optimale qui maximise les performances. Une fois le modèle initial entraîné et évalué, plusieurs cycles d'amélioration ont été entrepris pour affiner les résultats. Différents hyperparamètres ont été ajustés pour optimiser les performances du modèle, et de nouveaux algorithmes o</w:t>
+      </w:r>
+      <w:r>
+        <w:rPr>
+          <w:lang w:val="fr-FR"/>
+        </w:rPr>
+        <w:t>nt été testés pour comparaison.</w:t>
+      </w:r>
+    </w:p>
+    <w:p>
+      <w:pPr>
+        <w:pStyle w:val="Titre4"/>
+        <w:rPr>
+          <w:lang w:val="fr-FR"/>
+        </w:rPr>
+      </w:pPr>
+      <w:r>
+        <w:rPr>
+          <w:lang w:val="fr-FR"/>
+        </w:rPr>
+        <w:t>Segmentation des données</w:t>
+      </w:r>
+    </w:p>
+    <w:p>
+      <w:pPr>
+        <w:rPr>
+          <w:lang w:val="fr-FR"/>
+        </w:rPr>
+      </w:pPr>
+      <w:r>
+        <w:rPr>
+          <w:lang w:val="fr-FR"/>
+        </w:rPr>
+        <w:t>Pour améliorer la précision des prédictions, les données ont été segmentées en groupes homogènes partageant des caractéristiques similaires, par exemple, les interventions où la présence du client n'est pas obligatoire et le compteur est inaccessible. Cette segmentation permet de créer des modèles de prédiction plus précis car les modèles peuvent être ajustés pour refléter les spécificités de chaque segment plutôt que d'essayer d'appliquer une règle gén</w:t>
+      </w:r>
+      <w:r>
+        <w:rPr>
+          <w:lang w:val="fr-FR"/>
+        </w:rPr>
+        <w:t>érale à un ensemble très varié.</w:t>
+      </w:r>
+    </w:p>
+    <w:p>
+      <w:pPr>
+        <w:pStyle w:val="Titre3"/>
+        <w:rPr>
+          <w:lang w:val="fr-FR"/>
+        </w:rPr>
+      </w:pPr>
+      <w:r>
+        <w:rPr>
+          <w:lang w:val="fr-FR"/>
+        </w:rPr>
+        <w:t>Evaluation des performances (Matrice de confusion, courbe ROC, etc.)</w:t>
+      </w:r>
+    </w:p>
+    <w:p>
+      <w:pPr>
+        <w:pStyle w:val="Titre4"/>
+        <w:rPr>
+          <w:lang w:val="fr-FR"/>
+        </w:rPr>
+      </w:pPr>
+      <w:r>
+        <w:rPr>
+          <w:lang w:val="fr-FR"/>
+        </w:rPr>
+        <w:t>Évaluation des performances</w:t>
+      </w:r>
+    </w:p>
+    <w:p>
+      <w:pPr>
+        <w:rPr>
+          <w:lang w:val="fr-FR"/>
+        </w:rPr>
+      </w:pPr>
+      <w:r>
+        <w:rPr>
+          <w:lang w:val="fr-FR"/>
+        </w:rPr>
+        <w:t>L'évaluation des performances est une étape cruciale dans le processus de modélisation, car elle permet de mesurer l'efficacité du modèle à répondre au problème posé. Pour le projet de prédiction des interventions vaines chez ENEDIS, plusieurs métriques et techniques ont été utilisées pour évaluer les performances du modèle.</w:t>
+      </w:r>
+    </w:p>
+    <w:p>
+      <w:pPr>
+        <w:pStyle w:val="Titre4"/>
+        <w:rPr>
+          <w:lang w:val="fr-FR"/>
+        </w:rPr>
+      </w:pPr>
+      <w:r>
+        <w:rPr>
+          <w:lang w:val="fr-FR"/>
+        </w:rPr>
+        <w:t>Séparation des données</w:t>
+      </w:r>
+    </w:p>
+    <w:p>
+      <w:pPr>
+        <w:rPr>
+          <w:lang w:val="fr-FR"/>
+        </w:rPr>
+      </w:pPr>
+      <w:r>
+        <w:rPr>
+          <w:lang w:val="fr-FR"/>
+        </w:rPr>
+        <w:t>Les données ont été divisées en deux ensembles : l'ensemble d'apprentissage (80%) et l'ensemble de test (20%). Cette séparation permet de vérifier la capacité du modèle à généraliser sur des données non vues auparavant. En plus de cette séparation, une validation croisée a été mise en place. La validation croisée consiste à diviser les données en plusieurs sous-ensembles et à entraîner le modèle plusieurs fois, en utilisant chaque sous-ensemble à tour de rôle comme ensemble de test. Cette technique permet d'obtenir une estimation plus robu</w:t>
+      </w:r>
+      <w:r>
+        <w:rPr>
+          <w:lang w:val="fr-FR"/>
+        </w:rPr>
+        <w:t>ste des performances du modèle.</w:t>
+      </w:r>
+    </w:p>
+    <w:p>
+      <w:pPr>
+        <w:pStyle w:val="Titre4"/>
+        <w:rPr>
+          <w:lang w:val="fr-FR"/>
+        </w:rPr>
+      </w:pPr>
+      <w:r>
+        <w:rPr>
+          <w:lang w:val="fr-FR"/>
+        </w:rPr>
+        <w:t>Principales métriques utilisées</w:t>
+      </w:r>
+    </w:p>
+    <w:p>
+      <w:pPr>
+        <w:rPr>
+          <w:lang w:val="fr-FR"/>
+        </w:rPr>
+      </w:pPr>
+      <w:r>
+        <w:rPr>
+          <w:lang w:val="fr-FR"/>
+        </w:rPr>
+        <w:t xml:space="preserve">Les principales métriques utilisées pour évaluer les performances du modèle incluent l'accuracy (précision), le recall (rappel) et la précision. L'accuracy mesure le nombre de prédictions correctes faites par le modèle divisé par le nombre total de prédictions. Le recall indique la capacité du modèle à identifier correctement tous les cas positifs réels, tandis que la précision mesure la proportion de vrais positifs parmi les prédictions </w:t>
+      </w:r>
+      <w:r>
+        <w:rPr>
+          <w:lang w:val="fr-FR"/>
+        </w:rPr>
+        <w:t>positives faites par le modèle.</w:t>
       </w:r>
     </w:p>
     <w:p>
@@ -2372,14 +2307,7 @@
           <w:b/>
           <w:lang w:val="fr-FR"/>
         </w:rPr>
-        <w:t>Précision :</w:t>
-      </w:r>
-      <w:r>
-        <w:rPr>
-          <w:b/>
-          <w:lang w:val="fr-FR"/>
-        </w:rPr>
-        <w:t xml:space="preserve"> </w:t>
+        <w:t>Accuracy (Précision) :</w:t>
       </w:r>
     </w:p>
     <w:p>
@@ -2394,329 +2322,8 @@
         <w:rPr>
           <w:lang w:val="fr-FR"/>
         </w:rPr>
-        <w:t>La précision mesure la proportion de vrais positifs parmi les prédictions positives faites par le modèle. Elle est cruciale lorsque le coût des faux positifs est élevé. Une haute précision signifie que lorsqu'un modèle prédit un cas positif, il est très probablement correct.</w:t>
-      </w:r>
-    </w:p>
-    <w:p>
-      <w:pPr>
-        <w:pStyle w:val="Titre4"/>
-        <w:rPr>
-          <w:lang w:val="fr-FR"/>
-        </w:rPr>
-      </w:pPr>
-      <w:r>
-        <w:rPr>
-          <w:lang w:val="fr-FR"/>
-        </w:rPr>
-        <w:t>Matrice de confusion</w:t>
-      </w:r>
-    </w:p>
-    <w:p>
-      <w:pPr>
-        <w:rPr>
-          <w:lang w:val="fr-FR"/>
-        </w:rPr>
-      </w:pPr>
-      <w:r>
-        <w:rPr>
-          <w:lang w:val="fr-FR"/>
-        </w:rPr>
-        <w:t xml:space="preserve">La matrice de confusion est un outil utile pour visualiser les performances du modèle. Elle compare les valeurs prédites par le modèle aux valeurs réelles, en décomposant les résultats en </w:t>
-      </w:r>
-      <w:r>
-        <w:rPr>
-          <w:lang w:val="fr-FR"/>
-        </w:rPr>
         <w:lastRenderedPageBreak/>
-        <w:t>quatre catégories : vrais positifs, vrais négatifs, faux positifs et faux négatifs. Cela permet de comprendre non seulement la performance globale du modèle, mai</w:t>
-      </w:r>
-      <w:r>
-        <w:rPr>
-          <w:lang w:val="fr-FR"/>
-        </w:rPr>
-        <w:t>s aussi où il fait des erreurs.</w:t>
-      </w:r>
-    </w:p>
-    <w:p>
-      <w:pPr>
-        <w:pStyle w:val="Titre4"/>
-        <w:rPr>
-          <w:lang w:val="fr-FR"/>
-        </w:rPr>
-      </w:pPr>
-      <w:r>
-        <w:rPr>
-          <w:lang w:val="fr-FR"/>
-        </w:rPr>
-        <w:t>Courbe ROC et AUC</w:t>
-      </w:r>
-    </w:p>
-    <w:p>
-      <w:pPr>
-        <w:rPr>
-          <w:lang w:val="fr-FR"/>
-        </w:rPr>
-      </w:pPr>
-      <w:r>
-        <w:rPr>
-          <w:lang w:val="fr-FR"/>
-        </w:rPr>
-        <w:t>La courbe ROC (Receiver Operating Characteristic) et la valeur AUC (Area Under the Curve) sont également utilisées pour évaluer les performances du modèle. La courbe ROC trace le taux de vrais positifs (recall) en fonction du taux de faux positifs, tandis que l'AUC quantifie cette courbe. Une AUC proche de 1 indique un modèle performant, tandis qu'une AUC proche de 0.5 indique un</w:t>
-      </w:r>
-      <w:r>
-        <w:rPr>
-          <w:lang w:val="fr-FR"/>
-        </w:rPr>
-        <w:t>e performance proche du hasard.</w:t>
-      </w:r>
-    </w:p>
-    <w:p>
-      <w:pPr>
-        <w:pStyle w:val="Titre4"/>
-        <w:rPr>
-          <w:lang w:val="fr-FR"/>
-        </w:rPr>
-      </w:pPr>
-      <w:r>
-        <w:rPr>
-          <w:lang w:val="fr-FR"/>
-        </w:rPr>
-        <w:t>Précision moyenne et courbe de rappel-précision</w:t>
-      </w:r>
-    </w:p>
-    <w:p>
-      <w:pPr>
-        <w:rPr>
-          <w:lang w:val="fr-FR"/>
-        </w:rPr>
-      </w:pPr>
-      <w:r>
-        <w:rPr>
-          <w:lang w:val="fr-FR"/>
-        </w:rPr>
-        <w:t>La précision moyenne est calculée à partir des prédictions et permet d'évaluer la balance entre la précision et le rappel. La courbe de rappel-précision est utile pour comprendre comment ces deux métriques évoluent en fonction du seuil de classification choisi. Elle aide à trouver le bon équilibre entre détecter le plus de vrais positifs possible tout e</w:t>
-      </w:r>
-      <w:r>
-        <w:rPr>
-          <w:lang w:val="fr-FR"/>
-        </w:rPr>
-        <w:t>n minimisant les faux positifs.</w:t>
-      </w:r>
-    </w:p>
-    <w:p>
-      <w:pPr>
-        <w:pStyle w:val="Titre4"/>
-        <w:rPr>
-          <w:lang w:val="fr-FR"/>
-        </w:rPr>
-      </w:pPr>
-      <w:r>
-        <w:rPr>
-          <w:lang w:val="fr-FR"/>
-        </w:rPr>
-        <w:t>Importance des caractéristiques</w:t>
-      </w:r>
-    </w:p>
-    <w:p>
-      <w:pPr>
-        <w:rPr>
-          <w:lang w:val="fr-FR"/>
-        </w:rPr>
-      </w:pPr>
-      <w:r>
-        <w:rPr>
-          <w:lang w:val="fr-FR"/>
-        </w:rPr>
-        <w:t>Enfin, l'importance des caractéristiques est évaluée pour comprendre quelles variables contribuent le plus à la prédiction du modèle. Cela permet de mettre en lumière les facteurs les plus influents et peut guider des améliorations ultérieures du modèl</w:t>
-      </w:r>
-      <w:r>
-        <w:rPr>
-          <w:lang w:val="fr-FR"/>
-        </w:rPr>
-        <w:t>e ou de la collecte de données.</w:t>
-      </w:r>
-    </w:p>
-    <w:p>
-      <w:pPr>
-        <w:pStyle w:val="Titre3"/>
-        <w:rPr>
-          <w:lang w:val="fr-FR"/>
-        </w:rPr>
-      </w:pPr>
-      <w:r>
-        <w:rPr>
-          <w:lang w:val="fr-FR"/>
-        </w:rPr>
-        <w:t>Améliorations et itérations du modèle</w:t>
-      </w:r>
-    </w:p>
-    <w:p>
-      <w:pPr>
-        <w:pStyle w:val="Titre3"/>
-        <w:rPr>
-          <w:lang w:val="fr-FR"/>
-        </w:rPr>
-      </w:pPr>
-      <w:r>
-        <w:rPr>
-          <w:lang w:val="fr-FR"/>
-        </w:rPr>
-        <w:t>Industrialisation</w:t>
-      </w:r>
-      <w:r>
-        <w:rPr>
-          <w:lang w:val="fr-FR"/>
-        </w:rPr>
-        <w:t xml:space="preserve"> et mise à disposition des résultats via PowerBI</w:t>
-      </w:r>
-    </w:p>
-    <w:p>
-      <w:pPr>
-        <w:rPr>
-          <w:lang w:val="fr-FR"/>
-        </w:rPr>
-      </w:pPr>
-      <w:r>
-        <w:rPr>
-          <w:lang w:val="fr-FR"/>
-        </w:rPr>
-        <w:t xml:space="preserve">L’industrialisation </w:t>
-      </w:r>
-      <w:r>
-        <w:rPr>
-          <w:lang w:val="fr-FR"/>
-        </w:rPr>
-        <w:t>et la mise à disposition des résultats sont des étapes cruciales pour transformer les insights obtenus à partir des modèles de Data Science en actions concrètes. Pour le projet de prédiction des interventions vaines chez ENEDIS, ces étapes ont été soigneusement planifiées et exécutées pour garantir que les résultats soient accessibles e</w:t>
-      </w:r>
-      <w:r>
-        <w:rPr>
-          <w:lang w:val="fr-FR"/>
-        </w:rPr>
-        <w:t>t utiles aux parties prenantes.</w:t>
-      </w:r>
-    </w:p>
-    <w:p>
-      <w:pPr>
-        <w:pStyle w:val="Titre4"/>
-        <w:rPr>
-          <w:rFonts w:eastAsiaTheme="minorHAnsi"/>
-          <w:lang w:val="fr-FR"/>
-        </w:rPr>
-      </w:pPr>
-      <w:r>
-        <w:rPr>
-          <w:rFonts w:eastAsiaTheme="minorHAnsi"/>
-          <w:lang w:val="fr-FR"/>
-        </w:rPr>
-        <w:t>Industrialisation</w:t>
-      </w:r>
-    </w:p>
-    <w:p>
-      <w:pPr>
-        <w:rPr>
-          <w:lang w:val="fr-FR"/>
-        </w:rPr>
-      </w:pPr>
-      <w:r>
-        <w:rPr>
-          <w:lang w:val="fr-FR"/>
-        </w:rPr>
-        <w:t>Le processus d’</w:t>
-      </w:r>
-      <w:r>
-        <w:rPr>
-          <w:lang w:val="fr-FR"/>
-        </w:rPr>
-        <w:t xml:space="preserve">industrialisation </w:t>
-      </w:r>
-      <w:r>
-        <w:rPr>
-          <w:lang w:val="fr-FR"/>
-        </w:rPr>
-        <w:t>implique deux scripts principaux, chacun ayant un rôle spécifique dans l'entraîneme</w:t>
-      </w:r>
-      <w:r>
-        <w:rPr>
-          <w:lang w:val="fr-FR"/>
-        </w:rPr>
-        <w:t>nt et l'exploitation du modèle.</w:t>
-      </w:r>
-    </w:p>
-    <w:p>
-      <w:pPr>
-        <w:rPr>
-          <w:b/>
-          <w:lang w:val="fr-FR"/>
-        </w:rPr>
-      </w:pPr>
-      <w:r>
-        <w:rPr>
-          <w:b/>
-          <w:lang w:val="fr-FR"/>
-        </w:rPr>
-        <w:t>1. Script d’entraînement du modèle</w:t>
-      </w:r>
-    </w:p>
-    <w:p>
-      <w:pPr>
-        <w:rPr>
-          <w:lang w:val="fr-FR"/>
-        </w:rPr>
-      </w:pPr>
-      <w:r>
-        <w:rPr>
-          <w:lang w:val="fr-FR"/>
-        </w:rPr>
-        <w:t>Ce script est conçu pour entraîner le modèle de prédiction en utilisant uniquement les interventions labellisées. L'entraînement du modèle est une opération qui n'est pas effectuée quotidiennement mais est relancée manuellement si le modèle montre des signes de perte de fiabilité au fil du temps. Cette approche permet de maintenir la robustesse et l'exactitude du modèle sans nécessiter un réentraînement constant.</w:t>
-      </w:r>
-    </w:p>
-    <w:p>
-      <w:pPr>
-        <w:rPr>
-          <w:lang w:val="fr-FR"/>
-        </w:rPr>
-      </w:pPr>
-    </w:p>
-    <w:p>
-      <w:pPr>
-        <w:rPr>
-          <w:b/>
-          <w:lang w:val="fr-FR"/>
-        </w:rPr>
-      </w:pPr>
-      <w:r>
-        <w:rPr>
-          <w:b/>
-          <w:lang w:val="fr-FR"/>
-        </w:rPr>
-        <w:t>2. Script d’</w:t>
-      </w:r>
-      <w:r>
-        <w:rPr>
-          <w:b/>
-          <w:lang w:val="fr-FR"/>
-        </w:rPr>
-        <w:t>A</w:t>
-      </w:r>
-      <w:r>
-        <w:rPr>
-          <w:b/>
-          <w:lang w:val="fr-FR"/>
-        </w:rPr>
-        <w:t>limentation des tables Self-BI</w:t>
-      </w:r>
-    </w:p>
-    <w:p>
-      <w:pPr>
-        <w:rPr>
-          <w:lang w:val="fr-FR"/>
-        </w:rPr>
-      </w:pPr>
-      <w:r>
-        <w:rPr>
-          <w:lang w:val="fr-FR"/>
-        </w:rPr>
-        <w:t>Le deuxième script, écrit en Python, est exécuté quotidiennement pour alimenter plusieurs tables utilisées dans le rapport PowerBI. Ce script se lance automatiquement chaque matin à 9h via un scheduler Windows, assurant ainsi que les données sont toujours à jour. Il met à jour trois tables spécifiques :</w:t>
+        <w:t>L'accuracy est la mesure la plus intuitive pour évaluer la performance d'un modèle. Elle est définie comme le nombre de prédictions correctes faites par le modèle divisé par le nombre total de prédictions. Cette métrique donne une vue d'ensemble de la performance du modèle, mais peut être trompeuse en cas de classes déséquilibrées.</w:t>
       </w:r>
     </w:p>
     <w:p>
@@ -2727,34 +2334,38 @@
           <w:numId w:val="12"/>
         </w:numPr>
         <w:rPr>
-          <w:lang w:val="fr-FR"/>
-        </w:rPr>
-      </w:pPr>
-      <w:r>
-        <w:rPr>
-          <w:b/>
-          <w:lang w:val="fr-FR"/>
-        </w:rPr>
-        <w:t>Prédiction</w:t>
-      </w:r>
-      <w:r>
-        <w:rPr>
+          <w:b/>
+          <w:lang w:val="fr-FR"/>
+        </w:rPr>
+      </w:pPr>
+      <w:r>
+        <w:rPr>
+          <w:b/>
+          <w:lang w:val="fr-FR"/>
+        </w:rPr>
+        <w:t>Recall (Rappel) :</w:t>
+      </w:r>
+      <w:r>
+        <w:rPr>
+          <w:b/>
           <w:lang w:val="fr-FR"/>
         </w:rPr>
         <w:t xml:space="preserve"> </w:t>
       </w:r>
-      <w:r>
-        <w:rPr>
-          <w:b/>
-          <w:lang w:val="fr-FR"/>
-        </w:rPr>
-        <w:t>:</w:t>
-      </w:r>
-      <w:r>
-        <w:rPr>
-          <w:lang w:val="fr-FR"/>
-        </w:rPr>
-        <w:t xml:space="preserve"> Cette table comprend les interventions labellisées et non labellisées avec les résultats de la prédiction du modèle.</w:t>
+    </w:p>
+    <w:p>
+      <w:pPr>
+        <w:ind w:left="360"/>
+        <w:rPr>
+          <w:b/>
+          <w:lang w:val="fr-FR"/>
+        </w:rPr>
+      </w:pPr>
+      <w:r>
+        <w:rPr>
+          <w:lang w:val="fr-FR"/>
+        </w:rPr>
+        <w:t>Le recall est une mesure qui indique la capacité du modèle à identifier correctement tous les cas positifs réels. Autrement dit, parmi tous les cas réellement positifs, combien le modèle a-t-il réussi à identifier ? Le recall est particulièrement important dans les situations où il est crucial de détecter tous les cas positifs, même au risque de faire quelques erreurs positives (faux positifs).</w:t>
       </w:r>
     </w:p>
     <w:p>
@@ -2765,28 +2376,329 @@
           <w:numId w:val="12"/>
         </w:numPr>
         <w:rPr>
-          <w:lang w:val="fr-FR"/>
-        </w:rPr>
-      </w:pPr>
-      <w:r>
-        <w:rPr>
-          <w:b/>
-          <w:lang w:val="fr-FR"/>
-        </w:rPr>
-        <w:t>Importance_variable</w:t>
-      </w:r>
-      <w:r>
-        <w:rPr>
-          <w:b/>
-          <w:lang w:val="fr-FR"/>
-        </w:rPr>
-        <w:t xml:space="preserve"> :</w:t>
-      </w:r>
-      <w:r>
-        <w:rPr>
-          <w:lang w:val="fr-FR"/>
-        </w:rPr>
-        <w:t xml:space="preserve"> Cette table contient l'importance des variables au global pour toutes les interventions, fournissant une vue d'ensemble sur les facteurs influençant les prédictions.</w:t>
+          <w:b/>
+          <w:lang w:val="fr-FR"/>
+        </w:rPr>
+      </w:pPr>
+      <w:r>
+        <w:rPr>
+          <w:b/>
+          <w:lang w:val="fr-FR"/>
+        </w:rPr>
+        <w:t>Précision :</w:t>
+      </w:r>
+      <w:r>
+        <w:rPr>
+          <w:b/>
+          <w:lang w:val="fr-FR"/>
+        </w:rPr>
+        <w:t xml:space="preserve"> </w:t>
+      </w:r>
+    </w:p>
+    <w:p>
+      <w:pPr>
+        <w:ind w:left="360"/>
+        <w:rPr>
+          <w:b/>
+          <w:lang w:val="fr-FR"/>
+        </w:rPr>
+      </w:pPr>
+      <w:r>
+        <w:rPr>
+          <w:lang w:val="fr-FR"/>
+        </w:rPr>
+        <w:t>La précision mesure la proportion de vrais positifs parmi les prédictions positives faites par le modèle. Elle est cruciale lorsque le coût des faux positifs est élevé. Une haute précision signifie que lorsqu'un modèle prédit un cas positif, il est très probablement correct.</w:t>
+      </w:r>
+    </w:p>
+    <w:p>
+      <w:pPr>
+        <w:pStyle w:val="Titre4"/>
+        <w:rPr>
+          <w:lang w:val="fr-FR"/>
+        </w:rPr>
+      </w:pPr>
+      <w:r>
+        <w:rPr>
+          <w:lang w:val="fr-FR"/>
+        </w:rPr>
+        <w:t>Matrice de confusion</w:t>
+      </w:r>
+    </w:p>
+    <w:p>
+      <w:pPr>
+        <w:rPr>
+          <w:lang w:val="fr-FR"/>
+        </w:rPr>
+      </w:pPr>
+      <w:r>
+        <w:rPr>
+          <w:lang w:val="fr-FR"/>
+        </w:rPr>
+        <w:t>La matrice de confusion est un outil utile pour visualiser les performances du modèle. Elle compare les valeurs prédites par le modèle aux valeurs réelles, en décomposant les résultats en quatre catégories : vrais positifs, vrais négatifs, faux positifs et faux négatifs. Cela permet de comprendre non seulement la performance globale du modèle, mai</w:t>
+      </w:r>
+      <w:r>
+        <w:rPr>
+          <w:lang w:val="fr-FR"/>
+        </w:rPr>
+        <w:t>s aussi où il fait des erreurs.</w:t>
+      </w:r>
+    </w:p>
+    <w:p>
+      <w:pPr>
+        <w:pStyle w:val="Titre4"/>
+        <w:rPr>
+          <w:lang w:val="fr-FR"/>
+        </w:rPr>
+      </w:pPr>
+      <w:r>
+        <w:rPr>
+          <w:lang w:val="fr-FR"/>
+        </w:rPr>
+        <w:t>Courbe ROC et AUC</w:t>
+      </w:r>
+    </w:p>
+    <w:p>
+      <w:pPr>
+        <w:rPr>
+          <w:lang w:val="fr-FR"/>
+        </w:rPr>
+      </w:pPr>
+      <w:r>
+        <w:rPr>
+          <w:lang w:val="fr-FR"/>
+        </w:rPr>
+        <w:t>La courbe ROC (Receiver Operating Characteristic) et la valeur AUC (Area Under the Curve) sont également utilisées pour évaluer les performances du modèle. La courbe ROC trace le taux de vrais positifs (recall) en fonction du taux de faux positifs, tandis que l'AUC quantifie cette courbe. Une AUC proche de 1 indique un modèle performant, tandis qu'une AUC proche de 0.5 indique un</w:t>
+      </w:r>
+      <w:r>
+        <w:rPr>
+          <w:lang w:val="fr-FR"/>
+        </w:rPr>
+        <w:t>e performance proche du hasard.</w:t>
+      </w:r>
+    </w:p>
+    <w:p>
+      <w:pPr>
+        <w:pStyle w:val="Titre4"/>
+        <w:rPr>
+          <w:lang w:val="fr-FR"/>
+        </w:rPr>
+      </w:pPr>
+      <w:r>
+        <w:rPr>
+          <w:lang w:val="fr-FR"/>
+        </w:rPr>
+        <w:t>Précision moyenne et courbe de rappel-précision</w:t>
+      </w:r>
+    </w:p>
+    <w:p>
+      <w:pPr>
+        <w:rPr>
+          <w:lang w:val="fr-FR"/>
+        </w:rPr>
+      </w:pPr>
+      <w:r>
+        <w:rPr>
+          <w:lang w:val="fr-FR"/>
+        </w:rPr>
+        <w:t>La précision moyenne est calculée à partir des prédictions et permet d'évaluer la balance entre la précision et le rappel. La courbe de rappel-précision est utile pour comprendre comment ces deux métriques évoluent en fonction du seuil de classification choisi. Elle aide à trouver le bon équilibre entre détecter le plus de vrais positifs possible tout e</w:t>
+      </w:r>
+      <w:r>
+        <w:rPr>
+          <w:lang w:val="fr-FR"/>
+        </w:rPr>
+        <w:t>n minimisant les faux positifs.</w:t>
+      </w:r>
+    </w:p>
+    <w:p>
+      <w:pPr>
+        <w:pStyle w:val="Titre4"/>
+        <w:rPr>
+          <w:lang w:val="fr-FR"/>
+        </w:rPr>
+      </w:pPr>
+      <w:r>
+        <w:rPr>
+          <w:lang w:val="fr-FR"/>
+        </w:rPr>
+        <w:t>Importance des caractéristiques</w:t>
+      </w:r>
+    </w:p>
+    <w:p>
+      <w:pPr>
+        <w:rPr>
+          <w:lang w:val="fr-FR"/>
+        </w:rPr>
+      </w:pPr>
+      <w:r>
+        <w:rPr>
+          <w:lang w:val="fr-FR"/>
+        </w:rPr>
+        <w:t>Enfin, l'importance des caractéristiques est évaluée pour comprendre quelles variables contribuent le plus à la prédiction du modèle. Cela permet de mettre en lumière les facteurs les plus influents et peut guider des améliorations ultérieures du modèl</w:t>
+      </w:r>
+      <w:r>
+        <w:rPr>
+          <w:lang w:val="fr-FR"/>
+        </w:rPr>
+        <w:t>e ou de la collecte de données.</w:t>
+      </w:r>
+    </w:p>
+    <w:p>
+      <w:pPr>
+        <w:pStyle w:val="Titre3"/>
+        <w:rPr>
+          <w:lang w:val="fr-FR"/>
+        </w:rPr>
+      </w:pPr>
+      <w:r>
+        <w:rPr>
+          <w:lang w:val="fr-FR"/>
+        </w:rPr>
+        <w:lastRenderedPageBreak/>
+        <w:t>Améliorations et itérations du modèle</w:t>
+      </w:r>
+    </w:p>
+    <w:p>
+      <w:pPr>
+        <w:pStyle w:val="Titre3"/>
+        <w:rPr>
+          <w:lang w:val="fr-FR"/>
+        </w:rPr>
+      </w:pPr>
+      <w:r>
+        <w:rPr>
+          <w:lang w:val="fr-FR"/>
+        </w:rPr>
+        <w:t>Industrialisation</w:t>
+      </w:r>
+      <w:r>
+        <w:rPr>
+          <w:lang w:val="fr-FR"/>
+        </w:rPr>
+        <w:t xml:space="preserve"> et mise à disposition des résultats via PowerBI</w:t>
+      </w:r>
+    </w:p>
+    <w:p>
+      <w:pPr>
+        <w:rPr>
+          <w:lang w:val="fr-FR"/>
+        </w:rPr>
+      </w:pPr>
+      <w:r>
+        <w:rPr>
+          <w:lang w:val="fr-FR"/>
+        </w:rPr>
+        <w:t xml:space="preserve">L’industrialisation </w:t>
+      </w:r>
+      <w:r>
+        <w:rPr>
+          <w:lang w:val="fr-FR"/>
+        </w:rPr>
+        <w:t>et la mise à disposition des résultats sont des étapes cruciales pour transformer les insights obtenus à partir des modèles de Data Science en actions concrètes. Pour le projet de prédiction des interventions vaines chez ENEDIS, ces étapes ont été soigneusement planifiées et exécutées pour garantir que les résultats soient accessibles e</w:t>
+      </w:r>
+      <w:r>
+        <w:rPr>
+          <w:lang w:val="fr-FR"/>
+        </w:rPr>
+        <w:t>t utiles aux parties prenantes.</w:t>
+      </w:r>
+    </w:p>
+    <w:p>
+      <w:pPr>
+        <w:pStyle w:val="Titre4"/>
+        <w:rPr>
+          <w:rFonts w:eastAsiaTheme="minorHAnsi"/>
+          <w:lang w:val="fr-FR"/>
+        </w:rPr>
+      </w:pPr>
+      <w:r>
+        <w:rPr>
+          <w:rFonts w:eastAsiaTheme="minorHAnsi"/>
+          <w:lang w:val="fr-FR"/>
+        </w:rPr>
+        <w:t>Industrialisation</w:t>
+      </w:r>
+    </w:p>
+    <w:p>
+      <w:pPr>
+        <w:rPr>
+          <w:lang w:val="fr-FR"/>
+        </w:rPr>
+      </w:pPr>
+      <w:r>
+        <w:rPr>
+          <w:lang w:val="fr-FR"/>
+        </w:rPr>
+        <w:t xml:space="preserve">Le processus d’industrialisation </w:t>
+      </w:r>
+      <w:r>
+        <w:rPr>
+          <w:lang w:val="fr-FR"/>
+        </w:rPr>
+        <w:t>implique deux scripts principaux, chacun ayant un rôle spécifique dans l'entraîneme</w:t>
+      </w:r>
+      <w:r>
+        <w:rPr>
+          <w:lang w:val="fr-FR"/>
+        </w:rPr>
+        <w:t>nt et l'exploitation du modèle.</w:t>
+      </w:r>
+    </w:p>
+    <w:p>
+      <w:pPr>
+        <w:rPr>
+          <w:b/>
+          <w:lang w:val="fr-FR"/>
+        </w:rPr>
+      </w:pPr>
+      <w:r>
+        <w:rPr>
+          <w:b/>
+          <w:lang w:val="fr-FR"/>
+        </w:rPr>
+        <w:t>1. Script d’entraînement du modèle</w:t>
+      </w:r>
+    </w:p>
+    <w:p>
+      <w:pPr>
+        <w:rPr>
+          <w:lang w:val="fr-FR"/>
+        </w:rPr>
+      </w:pPr>
+      <w:r>
+        <w:rPr>
+          <w:lang w:val="fr-FR"/>
+        </w:rPr>
+        <w:t>Ce script est conçu pour entraîner le modèle de prédiction en utilisant uniquement les interventions labellisées. L'entraînement du modèle est une opération qui n'est pas effectuée quotidiennement mais est relancée manuellement si le modèle montre des signes de perte de fiabilité au fil du temps. Cette approche permet de maintenir la robustesse et l'exactitude du modèle sans nécessiter un réentraînement constant.</w:t>
+      </w:r>
+      <w:bookmarkStart w:id="0" w:name="_GoBack"/>
+      <w:bookmarkEnd w:id="0"/>
+    </w:p>
+    <w:p>
+      <w:pPr>
+        <w:rPr>
+          <w:b/>
+          <w:lang w:val="fr-FR"/>
+        </w:rPr>
+      </w:pPr>
+      <w:r>
+        <w:rPr>
+          <w:b/>
+          <w:lang w:val="fr-FR"/>
+        </w:rPr>
+        <w:t>2. Script d’Alimentation des tables Self-BI</w:t>
+      </w:r>
+    </w:p>
+    <w:p>
+      <w:pPr>
+        <w:rPr>
+          <w:lang w:val="fr-FR"/>
+        </w:rPr>
+      </w:pPr>
+      <w:r>
+        <w:rPr>
+          <w:lang w:val="fr-FR"/>
+        </w:rPr>
+        <w:t>Le deuxième script, écrit en Python, est exécuté quotidiennement pour alimenter plusieurs tables utilisées dans le rapport PowerBI. Ce script se lance automatiquement chaque matin à 9h via un scheduler Windows, assurant ainsi que les données sont toujours à jour. Il met à jour trois tables spécifiques :</w:t>
       </w:r>
     </w:p>
     <w:p>
@@ -2805,26 +2717,76 @@
           <w:b/>
           <w:lang w:val="fr-FR"/>
         </w:rPr>
-        <w:t>Explication_prediction</w:t>
-      </w:r>
-      <w:r>
-        <w:rPr>
-          <w:b/>
-          <w:lang w:val="fr-FR"/>
-        </w:rPr>
-        <w:t xml:space="preserve"> : </w:t>
-      </w:r>
-      <w:r>
-        <w:rPr>
-          <w:lang w:val="fr-FR"/>
-        </w:rPr>
-        <w:t>Pour chaque intervention, cette table répertorie les cinq variables qui ont le plus impacté la prédiction du modèle vers la cl</w:t>
-      </w:r>
-      <w:r>
-        <w:rPr>
-          <w:lang w:val="fr-FR"/>
-        </w:rPr>
-        <w:t>asse "vaine".</w:t>
+        <w:t>Prédiction</w:t>
+      </w:r>
+      <w:r>
+        <w:rPr>
+          <w:lang w:val="fr-FR"/>
+        </w:rPr>
+        <w:t xml:space="preserve"> </w:t>
+      </w:r>
+      <w:r>
+        <w:rPr>
+          <w:b/>
+          <w:lang w:val="fr-FR"/>
+        </w:rPr>
+        <w:t>:</w:t>
+      </w:r>
+      <w:r>
+        <w:rPr>
+          <w:lang w:val="fr-FR"/>
+        </w:rPr>
+        <w:t xml:space="preserve"> Cette table comprend les interventions labellisées et non labellisées avec les résultats de la prédiction du modèle.</w:t>
+      </w:r>
+    </w:p>
+    <w:p>
+      <w:pPr>
+        <w:pStyle w:val="Paragraphedeliste"/>
+        <w:numPr>
+          <w:ilvl w:val="0"/>
+          <w:numId w:val="12"/>
+        </w:numPr>
+        <w:rPr>
+          <w:lang w:val="fr-FR"/>
+        </w:rPr>
+      </w:pPr>
+      <w:r>
+        <w:rPr>
+          <w:b/>
+          <w:lang w:val="fr-FR"/>
+        </w:rPr>
+        <w:t>Importance_variable :</w:t>
+      </w:r>
+      <w:r>
+        <w:rPr>
+          <w:lang w:val="fr-FR"/>
+        </w:rPr>
+        <w:t xml:space="preserve"> Cette table contient l'importance des variables au global pour toutes les interventions, fournissant une vue d'ensemble sur les facteurs influençant les prédictions.</w:t>
+      </w:r>
+    </w:p>
+    <w:p>
+      <w:pPr>
+        <w:pStyle w:val="Paragraphedeliste"/>
+        <w:numPr>
+          <w:ilvl w:val="0"/>
+          <w:numId w:val="12"/>
+        </w:numPr>
+        <w:rPr>
+          <w:lang w:val="fr-FR"/>
+        </w:rPr>
+      </w:pPr>
+      <w:r>
+        <w:rPr>
+          <w:b/>
+          <w:lang w:val="fr-FR"/>
+        </w:rPr>
+        <w:t xml:space="preserve">Explication_prediction : </w:t>
+      </w:r>
+      <w:r>
+        <w:rPr>
+          <w:lang w:val="fr-FR"/>
+        </w:rPr>
+        <w:t>Pour chaque intervention, cette table répertorie les cinq variables qui ont le plus impacté la prédiction du modèle vers la classe "vaine".</w:t>
       </w:r>
     </w:p>
     <w:p>
@@ -2897,21 +2859,8 @@
           <w:b/>
           <w:lang w:val="fr-FR"/>
         </w:rPr>
-        <w:t>Suivi de la réalisation sur le segment</w:t>
-      </w:r>
-      <w:r>
-        <w:rPr>
-          <w:b/>
-          <w:lang w:val="fr-FR"/>
-        </w:rPr>
-        <w:t xml:space="preserve"> </w:t>
-      </w:r>
-      <w:r>
-        <w:rPr>
-          <w:b/>
-          <w:lang w:val="fr-FR"/>
-        </w:rPr>
-        <w:t>:</w:t>
+        <w:lastRenderedPageBreak/>
+        <w:t>Suivi de la réalisation sur le segment :</w:t>
       </w:r>
       <w:r>
         <w:rPr>
@@ -2936,42 +2885,13 @@
           <w:b/>
           <w:lang w:val="fr-FR"/>
         </w:rPr>
-        <w:t>Taux d'intervention vaines et réalisées</w:t>
-      </w:r>
-      <w:bookmarkStart w:id="0" w:name="_GoBack"/>
-      <w:bookmarkEnd w:id="0"/>
-      <w:r>
-        <w:rPr>
-          <w:b/>
-          <w:lang w:val="fr-FR"/>
-        </w:rPr>
-        <w:t xml:space="preserve"> par entité</w:t>
-      </w:r>
-      <w:r>
-        <w:rPr>
-          <w:b/>
-          <w:lang w:val="fr-FR"/>
-        </w:rPr>
-        <w:t xml:space="preserve"> </w:t>
-      </w:r>
-      <w:r>
-        <w:rPr>
-          <w:b/>
-          <w:lang w:val="fr-FR"/>
-        </w:rPr>
-        <w:t>:</w:t>
-      </w:r>
-      <w:r>
-        <w:rPr>
-          <w:lang w:val="fr-FR"/>
-        </w:rPr>
-        <w:t xml:space="preserve"> Ici, les taux d'interventions vaines et réalisées repérées par le modèle sont</w:t>
-      </w:r>
-      <w:r>
-        <w:rPr>
-          <w:lang w:val="fr-FR"/>
-        </w:rPr>
-        <w:t xml:space="preserve"> affichés, répartis par entité.</w:t>
+        <w:t>Taux d'intervention vaines et réalisées par entité :</w:t>
+      </w:r>
+      <w:r>
+        <w:rPr>
+          <w:lang w:val="fr-FR"/>
+        </w:rPr>
+        <w:t xml:space="preserve"> Ici, les taux d'interventions vaines et réalisées repérées par le modèle sont affichés, répartis par entité.</w:t>
       </w:r>
     </w:p>
     <w:p>
@@ -2990,21 +2910,7 @@
           <w:b/>
           <w:lang w:val="fr-FR"/>
         </w:rPr>
-        <w:t>Poids des différentes variables et de leur modalité</w:t>
-      </w:r>
-      <w:r>
-        <w:rPr>
-          <w:b/>
-          <w:lang w:val="fr-FR"/>
-        </w:rPr>
-        <w:t xml:space="preserve"> </w:t>
-      </w:r>
-      <w:r>
-        <w:rPr>
-          <w:b/>
-          <w:lang w:val="fr-FR"/>
-        </w:rPr>
-        <w:t>:</w:t>
+        <w:t>Poids des différentes variables et de leur modalité :</w:t>
       </w:r>
       <w:r>
         <w:rPr>
@@ -3029,33 +2935,13 @@
           <w:b/>
           <w:lang w:val="fr-FR"/>
         </w:rPr>
-        <w:t>Tableau de détails des interventions</w:t>
-      </w:r>
-      <w:r>
-        <w:rPr>
-          <w:b/>
-          <w:lang w:val="fr-FR"/>
-        </w:rPr>
-        <w:t xml:space="preserve"> </w:t>
-      </w:r>
-      <w:r>
-        <w:rPr>
-          <w:b/>
-          <w:lang w:val="fr-FR"/>
-        </w:rPr>
-        <w:t>:</w:t>
-      </w:r>
-      <w:r>
-        <w:rPr>
-          <w:lang w:val="fr-FR"/>
-        </w:rPr>
-        <w:t xml:space="preserve"> Ce tableau répertorie les interventions avec les cinq variables ayant le plus impacté la prédiction vers la classe "vaine", offrant une transparence et une compréhension approfondie des rais</w:t>
-      </w:r>
-      <w:r>
-        <w:rPr>
-          <w:lang w:val="fr-FR"/>
-        </w:rPr>
-        <w:t>ons derrière chaque prédiction.</w:t>
+        <w:t>Tableau de détails des interventions :</w:t>
+      </w:r>
+      <w:r>
+        <w:rPr>
+          <w:lang w:val="fr-FR"/>
+        </w:rPr>
+        <w:t xml:space="preserve"> Ce tableau répertorie les interventions avec les cinq variables ayant le plus impacté la prédiction vers la classe "vaine", offrant une transparence et une compréhension approfondie des raisons derrière chaque prédiction.</w:t>
       </w:r>
     </w:p>
     <w:p>
@@ -3109,8 +2995,169 @@
         <w:rPr>
           <w:lang w:val="fr-FR"/>
         </w:rPr>
+        <w:t>IV. Description du Sujet Traité</w:t>
+      </w:r>
+    </w:p>
+    <w:p>
+      <w:pPr>
+        <w:pStyle w:val="Titre2"/>
+        <w:rPr>
+          <w:lang w:val="fr-FR"/>
+        </w:rPr>
+      </w:pPr>
+      <w:r>
+        <w:rPr>
+          <w:lang w:val="fr-FR"/>
+        </w:rPr>
+        <w:t>1. Présentation Générale du Projet</w:t>
+      </w:r>
+    </w:p>
+    <w:p>
+      <w:pPr>
+        <w:rPr>
+          <w:lang w:val="fr-FR"/>
+        </w:rPr>
+      </w:pPr>
+      <w:r>
+        <w:rPr>
+          <w:lang w:val="fr-FR"/>
+        </w:rPr>
+        <w:t xml:space="preserve">   - Objectifs : Prédire les interventions vaines, comprendre les facteurs de risque, enrichir le rapport de réalisation.</w:t>
+      </w:r>
+    </w:p>
+    <w:p>
+      <w:pPr>
+        <w:pStyle w:val="Titre2"/>
+        <w:rPr>
+          <w:lang w:val="fr-FR"/>
+        </w:rPr>
+      </w:pPr>
+      <w:r>
+        <w:rPr>
+          <w:lang w:val="fr-FR"/>
+        </w:rPr>
+        <w:t>2. Détails du Projet</w:t>
+      </w:r>
+    </w:p>
+    <w:p>
+      <w:pPr>
+        <w:rPr>
+          <w:lang w:val="fr-FR"/>
+        </w:rPr>
+      </w:pPr>
+      <w:r>
+        <w:rPr>
+          <w:lang w:val="fr-FR"/>
+        </w:rPr>
+        <w:t xml:space="preserve">   - Données utilisées : Historique des interventions, variables explicatives</w:t>
+      </w:r>
+    </w:p>
+    <w:p>
+      <w:pPr>
+        <w:rPr>
+          <w:lang w:val="fr-FR"/>
+        </w:rPr>
+      </w:pPr>
+      <w:r>
+        <w:rPr>
+          <w:lang w:val="fr-FR"/>
+        </w:rPr>
+        <w:t xml:space="preserve">   - Méthodologie : Compréhension du problème, préparation des données, modélisation, évaluation, et déploiement</w:t>
+      </w:r>
+    </w:p>
+    <w:p>
+      <w:pPr>
+        <w:pStyle w:val="Titre2"/>
+        <w:rPr>
+          <w:lang w:val="fr-FR"/>
+        </w:rPr>
+      </w:pPr>
+      <w:r>
+        <w:rPr>
+          <w:lang w:val="fr-FR"/>
+        </w:rPr>
+        <w:t>3. Schémas et Diagrammes</w:t>
+      </w:r>
+    </w:p>
+    <w:p>
+      <w:pPr>
+        <w:rPr>
+          <w:lang w:val="fr-FR"/>
+        </w:rPr>
+      </w:pPr>
+      <w:r>
+        <w:rPr>
+          <w:lang w:val="fr-FR"/>
+        </w:rPr>
+        <w:t xml:space="preserve">   - Inclure les schémas représentant le processus de modélisation, la segmentation des données, la matrice de confusion, etc.</w:t>
+      </w:r>
+    </w:p>
+    <w:p>
+      <w:pPr>
+        <w:pStyle w:val="Titre1"/>
+        <w:rPr>
+          <w:lang w:val="fr-FR"/>
+        </w:rPr>
+      </w:pPr>
+      <w:r>
+        <w:rPr>
+          <w:lang w:val="fr-FR"/>
+        </w:rPr>
+        <w:t>V. Résultats Obtenus et Conclusions</w:t>
+      </w:r>
+    </w:p>
+    <w:p>
+      <w:pPr>
+        <w:pStyle w:val="Titre2"/>
+        <w:rPr>
+          <w:lang w:val="fr-FR"/>
+        </w:rPr>
+      </w:pPr>
+      <w:r>
+        <w:rPr>
+          <w:lang w:val="fr-FR"/>
+        </w:rPr>
+        <w:t>1. Résultats Obtenus</w:t>
+      </w:r>
+    </w:p>
+    <w:p>
+      <w:pPr>
+        <w:rPr>
+          <w:lang w:val="fr-FR"/>
+        </w:rPr>
+      </w:pPr>
+      <w:r>
+        <w:rPr>
+          <w:lang w:val="fr-FR"/>
+        </w:rPr>
+        <w:t xml:space="preserve">   - Performances du modèle (Accuracy, Recall, Precision)</w:t>
+      </w:r>
+    </w:p>
+    <w:p>
+      <w:pPr>
+        <w:rPr>
+          <w:lang w:val="fr-FR"/>
+        </w:rPr>
+      </w:pPr>
+      <w:r>
+        <w:rPr>
+          <w:lang w:val="fr-FR"/>
+        </w:rPr>
         <w:lastRenderedPageBreak/>
-        <w:t>IV. Description du Sujet Traité</w:t>
+        <w:t xml:space="preserve">   - Segmentation des données et impact sur les résultats</w:t>
+      </w:r>
+    </w:p>
+    <w:p>
+      <w:pPr>
+        <w:rPr>
+          <w:lang w:val="fr-FR"/>
+        </w:rPr>
+      </w:pPr>
+      <w:r>
+        <w:rPr>
+          <w:lang w:val="fr-FR"/>
+        </w:rPr>
+        <w:t xml:space="preserve">   - Présentation des résultats par segments</w:t>
       </w:r>
     </w:p>
     <w:p>
@@ -3124,87 +3171,46 @@
         <w:rPr>
           <w:lang w:val="fr-FR"/>
         </w:rPr>
-        <w:t>1. Présentation Générale du Projet</w:t>
-      </w:r>
-    </w:p>
-    <w:p>
-      <w:pPr>
-        <w:rPr>
-          <w:lang w:val="fr-FR"/>
-        </w:rPr>
-      </w:pPr>
-      <w:r>
-        <w:rPr>
-          <w:lang w:val="fr-FR"/>
-        </w:rPr>
-        <w:t xml:space="preserve">   - Objectifs : Prédire les interventions vaines, comprendre les facteurs de risque, enrichir le rapport de réalisation.</w:t>
-      </w:r>
-    </w:p>
-    <w:p>
-      <w:pPr>
-        <w:pStyle w:val="Titre2"/>
-        <w:rPr>
-          <w:lang w:val="fr-FR"/>
-        </w:rPr>
-      </w:pPr>
-      <w:r>
-        <w:rPr>
-          <w:lang w:val="fr-FR"/>
-        </w:rPr>
-        <w:t>2. Détails du Projet</w:t>
-      </w:r>
-    </w:p>
-    <w:p>
-      <w:pPr>
-        <w:rPr>
-          <w:lang w:val="fr-FR"/>
-        </w:rPr>
-      </w:pPr>
-      <w:r>
-        <w:rPr>
-          <w:lang w:val="fr-FR"/>
-        </w:rPr>
-        <w:t xml:space="preserve">   - Données utilisées : Historique des interventions, variables explicatives</w:t>
-      </w:r>
-    </w:p>
-    <w:p>
-      <w:pPr>
-        <w:rPr>
-          <w:lang w:val="fr-FR"/>
-        </w:rPr>
-      </w:pPr>
-      <w:r>
-        <w:rPr>
-          <w:lang w:val="fr-FR"/>
-        </w:rPr>
-        <w:t xml:space="preserve">   - Méthodologie : Compréhension du problème, préparation des données, modélisation, évaluation, et déploiement</w:t>
-      </w:r>
-    </w:p>
-    <w:p>
-      <w:pPr>
-        <w:pStyle w:val="Titre2"/>
-        <w:rPr>
-          <w:lang w:val="fr-FR"/>
-        </w:rPr>
-      </w:pPr>
-      <w:r>
-        <w:rPr>
-          <w:lang w:val="fr-FR"/>
-        </w:rPr>
-        <w:t>3. Schémas et Diagrammes</w:t>
-      </w:r>
-    </w:p>
-    <w:p>
-      <w:pPr>
-        <w:rPr>
-          <w:lang w:val="fr-FR"/>
-        </w:rPr>
-      </w:pPr>
-      <w:r>
-        <w:rPr>
-          <w:lang w:val="fr-FR"/>
-        </w:rPr>
-        <w:t xml:space="preserve">   - Inclure les schémas représentant le processus de modélisation, la segmentation des données, la matrice de confusion, etc.</w:t>
+        <w:t>2. Conclusions</w:t>
+      </w:r>
+    </w:p>
+    <w:p>
+      <w:pPr>
+        <w:rPr>
+          <w:lang w:val="fr-FR"/>
+        </w:rPr>
+      </w:pPr>
+      <w:r>
+        <w:rPr>
+          <w:lang w:val="fr-FR"/>
+        </w:rPr>
+        <w:t xml:space="preserve">   - Efficacité du modèle dans la prédiction des interventions vaines</w:t>
+      </w:r>
+    </w:p>
+    <w:p>
+      <w:pPr>
+        <w:rPr>
+          <w:lang w:val="fr-FR"/>
+        </w:rPr>
+      </w:pPr>
+      <w:r>
+        <w:rPr>
+          <w:lang w:val="fr-FR"/>
+        </w:rPr>
+        <w:t xml:space="preserve">   - Améliorations possibles et prochaines étapes (Nouvelle segmentation, intégration de nouvelles données)</w:t>
+      </w:r>
+    </w:p>
+    <w:p>
+      <w:pPr>
+        <w:rPr>
+          <w:lang w:val="fr-FR"/>
+        </w:rPr>
+      </w:pPr>
+      <w:r>
+        <w:rPr>
+          <w:lang w:val="fr-FR"/>
+        </w:rPr>
+        <w:t xml:space="preserve">   - Bénéfices pour l'entreprise : Réduction des interventions vaines, amélioration de la planification</w:t>
       </w:r>
     </w:p>
     <w:p>
@@ -3218,126 +3224,6 @@
         <w:rPr>
           <w:lang w:val="fr-FR"/>
         </w:rPr>
-        <w:t>V. Résultats Obtenus et Conclusions</w:t>
-      </w:r>
-    </w:p>
-    <w:p>
-      <w:pPr>
-        <w:pStyle w:val="Titre2"/>
-        <w:rPr>
-          <w:lang w:val="fr-FR"/>
-        </w:rPr>
-      </w:pPr>
-      <w:r>
-        <w:rPr>
-          <w:lang w:val="fr-FR"/>
-        </w:rPr>
-        <w:t>1. Résultats Obtenus</w:t>
-      </w:r>
-    </w:p>
-    <w:p>
-      <w:pPr>
-        <w:rPr>
-          <w:lang w:val="fr-FR"/>
-        </w:rPr>
-      </w:pPr>
-      <w:r>
-        <w:rPr>
-          <w:lang w:val="fr-FR"/>
-        </w:rPr>
-        <w:t xml:space="preserve">   - Performances du modèle (Accuracy, Recall, Precision)</w:t>
-      </w:r>
-    </w:p>
-    <w:p>
-      <w:pPr>
-        <w:rPr>
-          <w:lang w:val="fr-FR"/>
-        </w:rPr>
-      </w:pPr>
-      <w:r>
-        <w:rPr>
-          <w:lang w:val="fr-FR"/>
-        </w:rPr>
-        <w:t xml:space="preserve">   - Segmentation des données et impact sur les résultats</w:t>
-      </w:r>
-    </w:p>
-    <w:p>
-      <w:pPr>
-        <w:rPr>
-          <w:lang w:val="fr-FR"/>
-        </w:rPr>
-      </w:pPr>
-      <w:r>
-        <w:rPr>
-          <w:lang w:val="fr-FR"/>
-        </w:rPr>
-        <w:t xml:space="preserve">   - Présentation des résultats par segments</w:t>
-      </w:r>
-    </w:p>
-    <w:p>
-      <w:pPr>
-        <w:pStyle w:val="Titre2"/>
-        <w:rPr>
-          <w:lang w:val="fr-FR"/>
-        </w:rPr>
-      </w:pPr>
-      <w:r>
-        <w:rPr>
-          <w:lang w:val="fr-FR"/>
-        </w:rPr>
-        <w:t>2. Conclusions</w:t>
-      </w:r>
-    </w:p>
-    <w:p>
-      <w:pPr>
-        <w:rPr>
-          <w:lang w:val="fr-FR"/>
-        </w:rPr>
-      </w:pPr>
-      <w:r>
-        <w:rPr>
-          <w:lang w:val="fr-FR"/>
-        </w:rPr>
-        <w:t xml:space="preserve">   - Efficacité du modèle dans la prédiction des interventions vaines</w:t>
-      </w:r>
-    </w:p>
-    <w:p>
-      <w:pPr>
-        <w:rPr>
-          <w:lang w:val="fr-FR"/>
-        </w:rPr>
-      </w:pPr>
-      <w:r>
-        <w:rPr>
-          <w:lang w:val="fr-FR"/>
-        </w:rPr>
-        <w:t xml:space="preserve">   - Améliorations possibles et prochaines étapes (Nouvelle segmentation, intégration de nouvelles données)</w:t>
-      </w:r>
-    </w:p>
-    <w:p>
-      <w:pPr>
-        <w:rPr>
-          <w:lang w:val="fr-FR"/>
-        </w:rPr>
-      </w:pPr>
-      <w:r>
-        <w:rPr>
-          <w:lang w:val="fr-FR"/>
-        </w:rPr>
-        <w:t xml:space="preserve">   - Bénéfices pour l'entreprise : Réduction des interventions vaines, amélioration de la planification</w:t>
-      </w:r>
-    </w:p>
-    <w:p>
-      <w:pPr>
-        <w:pStyle w:val="Titre1"/>
-        <w:rPr>
-          <w:lang w:val="fr-FR"/>
-        </w:rPr>
-      </w:pPr>
-      <w:r>
-        <w:rPr>
-          <w:lang w:val="fr-FR"/>
-        </w:rPr>
         <w:t>VI. Annexes</w:t>
       </w:r>
     </w:p>
@@ -3364,7 +3250,6 @@
         <w:rPr>
           <w:lang w:val="fr-FR"/>
         </w:rPr>
-        <w:lastRenderedPageBreak/>
         <w:t xml:space="preserve">   - Détails des étapes de préparation des données, création et entraînement du modèle</w:t>
       </w:r>
     </w:p>
@@ -3985,6 +3870,119 @@
     </w:lvl>
   </w:abstractNum>
   <w:abstractNum w:abstractNumId="5" w15:restartNumberingAfterBreak="0">
+    <w:nsid w:val="0EC53C7D"/>
+    <w:multiLevelType w:val="hybridMultilevel"/>
+    <w:tmpl w:val="76A4FA04"/>
+    <w:lvl w:ilvl="0" w:tplc="040C0001">
+      <w:start w:val="1"/>
+      <w:numFmt w:val="bullet"/>
+      <w:lvlText w:val=""/>
+      <w:lvlJc w:val="left"/>
+      <w:pPr>
+        <w:ind w:left="720" w:hanging="360"/>
+      </w:pPr>
+      <w:rPr>
+        <w:rFonts w:ascii="Symbol" w:hAnsi="Symbol" w:hint="default"/>
+      </w:rPr>
+    </w:lvl>
+    <w:lvl w:ilvl="1" w:tplc="040C0003" w:tentative="1">
+      <w:start w:val="1"/>
+      <w:numFmt w:val="bullet"/>
+      <w:lvlText w:val="o"/>
+      <w:lvlJc w:val="left"/>
+      <w:pPr>
+        <w:ind w:left="1440" w:hanging="360"/>
+      </w:pPr>
+      <w:rPr>
+        <w:rFonts w:ascii="Courier New" w:hAnsi="Courier New" w:cs="Courier New" w:hint="default"/>
+      </w:rPr>
+    </w:lvl>
+    <w:lvl w:ilvl="2" w:tplc="040C0005" w:tentative="1">
+      <w:start w:val="1"/>
+      <w:numFmt w:val="bullet"/>
+      <w:lvlText w:val=""/>
+      <w:lvlJc w:val="left"/>
+      <w:pPr>
+        <w:ind w:left="2160" w:hanging="360"/>
+      </w:pPr>
+      <w:rPr>
+        <w:rFonts w:ascii="Wingdings" w:hAnsi="Wingdings" w:hint="default"/>
+      </w:rPr>
+    </w:lvl>
+    <w:lvl w:ilvl="3" w:tplc="040C0001" w:tentative="1">
+      <w:start w:val="1"/>
+      <w:numFmt w:val="bullet"/>
+      <w:lvlText w:val=""/>
+      <w:lvlJc w:val="left"/>
+      <w:pPr>
+        <w:ind w:left="2880" w:hanging="360"/>
+      </w:pPr>
+      <w:rPr>
+        <w:rFonts w:ascii="Symbol" w:hAnsi="Symbol" w:hint="default"/>
+      </w:rPr>
+    </w:lvl>
+    <w:lvl w:ilvl="4" w:tplc="040C0003" w:tentative="1">
+      <w:start w:val="1"/>
+      <w:numFmt w:val="bullet"/>
+      <w:lvlText w:val="o"/>
+      <w:lvlJc w:val="left"/>
+      <w:pPr>
+        <w:ind w:left="3600" w:hanging="360"/>
+      </w:pPr>
+      <w:rPr>
+        <w:rFonts w:ascii="Courier New" w:hAnsi="Courier New" w:cs="Courier New" w:hint="default"/>
+      </w:rPr>
+    </w:lvl>
+    <w:lvl w:ilvl="5" w:tplc="040C0005" w:tentative="1">
+      <w:start w:val="1"/>
+      <w:numFmt w:val="bullet"/>
+      <w:lvlText w:val=""/>
+      <w:lvlJc w:val="left"/>
+      <w:pPr>
+        <w:ind w:left="4320" w:hanging="360"/>
+      </w:pPr>
+      <w:rPr>
+        <w:rFonts w:ascii="Wingdings" w:hAnsi="Wingdings" w:hint="default"/>
+      </w:rPr>
+    </w:lvl>
+    <w:lvl w:ilvl="6" w:tplc="040C0001" w:tentative="1">
+      <w:start w:val="1"/>
+      <w:numFmt w:val="bullet"/>
+      <w:lvlText w:val=""/>
+      <w:lvlJc w:val="left"/>
+      <w:pPr>
+        <w:ind w:left="5040" w:hanging="360"/>
+      </w:pPr>
+      <w:rPr>
+        <w:rFonts w:ascii="Symbol" w:hAnsi="Symbol" w:hint="default"/>
+      </w:rPr>
+    </w:lvl>
+    <w:lvl w:ilvl="7" w:tplc="040C0003" w:tentative="1">
+      <w:start w:val="1"/>
+      <w:numFmt w:val="bullet"/>
+      <w:lvlText w:val="o"/>
+      <w:lvlJc w:val="left"/>
+      <w:pPr>
+        <w:ind w:left="5760" w:hanging="360"/>
+      </w:pPr>
+      <w:rPr>
+        <w:rFonts w:ascii="Courier New" w:hAnsi="Courier New" w:cs="Courier New" w:hint="default"/>
+      </w:rPr>
+    </w:lvl>
+    <w:lvl w:ilvl="8" w:tplc="040C0005" w:tentative="1">
+      <w:start w:val="1"/>
+      <w:numFmt w:val="bullet"/>
+      <w:lvlText w:val=""/>
+      <w:lvlJc w:val="left"/>
+      <w:pPr>
+        <w:ind w:left="6480" w:hanging="360"/>
+      </w:pPr>
+      <w:rPr>
+        <w:rFonts w:ascii="Wingdings" w:hAnsi="Wingdings" w:hint="default"/>
+      </w:rPr>
+    </w:lvl>
+  </w:abstractNum>
+  <w:abstractNum w:abstractNumId="6" w15:restartNumberingAfterBreak="0">
     <w:nsid w:val="1B617F87"/>
     <w:multiLevelType w:val="hybridMultilevel"/>
     <w:tmpl w:val="825EF590"/>
@@ -4097,7 +4095,7 @@
       </w:rPr>
     </w:lvl>
   </w:abstractNum>
-  <w:abstractNum w:abstractNumId="6" w15:restartNumberingAfterBreak="0">
+  <w:abstractNum w:abstractNumId="7" w15:restartNumberingAfterBreak="0">
     <w:nsid w:val="29457F73"/>
     <w:multiLevelType w:val="hybridMultilevel"/>
     <w:tmpl w:val="6C707460"/>
@@ -4186,7 +4184,7 @@
       </w:pPr>
     </w:lvl>
   </w:abstractNum>
-  <w:abstractNum w:abstractNumId="7" w15:restartNumberingAfterBreak="0">
+  <w:abstractNum w:abstractNumId="8" w15:restartNumberingAfterBreak="0">
     <w:nsid w:val="41CF70B2"/>
     <w:multiLevelType w:val="hybridMultilevel"/>
     <w:tmpl w:val="609CAD1E"/>
@@ -4299,7 +4297,7 @@
       </w:rPr>
     </w:lvl>
   </w:abstractNum>
-  <w:abstractNum w:abstractNumId="8" w15:restartNumberingAfterBreak="0">
+  <w:abstractNum w:abstractNumId="9" w15:restartNumberingAfterBreak="0">
     <w:nsid w:val="44A350DD"/>
     <w:multiLevelType w:val="hybridMultilevel"/>
     <w:tmpl w:val="D22692B0"/>
@@ -4412,7 +4410,7 @@
       </w:rPr>
     </w:lvl>
   </w:abstractNum>
-  <w:abstractNum w:abstractNumId="9" w15:restartNumberingAfterBreak="0">
+  <w:abstractNum w:abstractNumId="10" w15:restartNumberingAfterBreak="0">
     <w:nsid w:val="49BF66EC"/>
     <w:multiLevelType w:val="hybridMultilevel"/>
     <w:tmpl w:val="72963F66"/>
@@ -4525,7 +4523,7 @@
       </w:rPr>
     </w:lvl>
   </w:abstractNum>
-  <w:abstractNum w:abstractNumId="10" w15:restartNumberingAfterBreak="0">
+  <w:abstractNum w:abstractNumId="11" w15:restartNumberingAfterBreak="0">
     <w:nsid w:val="4C202FAB"/>
     <w:multiLevelType w:val="hybridMultilevel"/>
     <w:tmpl w:val="DF2AD868"/>
@@ -4638,7 +4636,156 @@
       </w:rPr>
     </w:lvl>
   </w:abstractNum>
-  <w:abstractNum w:abstractNumId="11" w15:restartNumberingAfterBreak="0">
+  <w:abstractNum w:abstractNumId="12" w15:restartNumberingAfterBreak="0">
+    <w:nsid w:val="4FAD6BBC"/>
+    <w:multiLevelType w:val="multilevel"/>
+    <w:tmpl w:val="C3540766"/>
+    <w:lvl w:ilvl="0">
+      <w:start w:val="1"/>
+      <w:numFmt w:val="bullet"/>
+      <w:lvlText w:val=""/>
+      <w:lvlJc w:val="left"/>
+      <w:pPr>
+        <w:tabs>
+          <w:tab w:val="num" w:pos="720"/>
+        </w:tabs>
+        <w:ind w:left="720" w:hanging="360"/>
+      </w:pPr>
+      <w:rPr>
+        <w:rFonts w:ascii="Symbol" w:hAnsi="Symbol" w:hint="default"/>
+        <w:sz w:val="20"/>
+      </w:rPr>
+    </w:lvl>
+    <w:lvl w:ilvl="1" w:tentative="1">
+      <w:start w:val="1"/>
+      <w:numFmt w:val="bullet"/>
+      <w:lvlText w:val="o"/>
+      <w:lvlJc w:val="left"/>
+      <w:pPr>
+        <w:tabs>
+          <w:tab w:val="num" w:pos="1440"/>
+        </w:tabs>
+        <w:ind w:left="1440" w:hanging="360"/>
+      </w:pPr>
+      <w:rPr>
+        <w:rFonts w:ascii="Courier New" w:hAnsi="Courier New" w:hint="default"/>
+        <w:sz w:val="20"/>
+      </w:rPr>
+    </w:lvl>
+    <w:lvl w:ilvl="2" w:tentative="1">
+      <w:start w:val="1"/>
+      <w:numFmt w:val="bullet"/>
+      <w:lvlText w:val=""/>
+      <w:lvlJc w:val="left"/>
+      <w:pPr>
+        <w:tabs>
+          <w:tab w:val="num" w:pos="2160"/>
+        </w:tabs>
+        <w:ind w:left="2160" w:hanging="360"/>
+      </w:pPr>
+      <w:rPr>
+        <w:rFonts w:ascii="Wingdings" w:hAnsi="Wingdings" w:hint="default"/>
+        <w:sz w:val="20"/>
+      </w:rPr>
+    </w:lvl>
+    <w:lvl w:ilvl="3" w:tentative="1">
+      <w:start w:val="1"/>
+      <w:numFmt w:val="bullet"/>
+      <w:lvlText w:val=""/>
+      <w:lvlJc w:val="left"/>
+      <w:pPr>
+        <w:tabs>
+          <w:tab w:val="num" w:pos="2880"/>
+        </w:tabs>
+        <w:ind w:left="2880" w:hanging="360"/>
+      </w:pPr>
+      <w:rPr>
+        <w:rFonts w:ascii="Wingdings" w:hAnsi="Wingdings" w:hint="default"/>
+        <w:sz w:val="20"/>
+      </w:rPr>
+    </w:lvl>
+    <w:lvl w:ilvl="4" w:tentative="1">
+      <w:start w:val="1"/>
+      <w:numFmt w:val="bullet"/>
+      <w:lvlText w:val=""/>
+      <w:lvlJc w:val="left"/>
+      <w:pPr>
+        <w:tabs>
+          <w:tab w:val="num" w:pos="3600"/>
+        </w:tabs>
+        <w:ind w:left="3600" w:hanging="360"/>
+      </w:pPr>
+      <w:rPr>
+        <w:rFonts w:ascii="Wingdings" w:hAnsi="Wingdings" w:hint="default"/>
+        <w:sz w:val="20"/>
+      </w:rPr>
+    </w:lvl>
+    <w:lvl w:ilvl="5" w:tentative="1">
+      <w:start w:val="1"/>
+      <w:numFmt w:val="bullet"/>
+      <w:lvlText w:val=""/>
+      <w:lvlJc w:val="left"/>
+      <w:pPr>
+        <w:tabs>
+          <w:tab w:val="num" w:pos="4320"/>
+        </w:tabs>
+        <w:ind w:left="4320" w:hanging="360"/>
+      </w:pPr>
+      <w:rPr>
+        <w:rFonts w:ascii="Wingdings" w:hAnsi="Wingdings" w:hint="default"/>
+        <w:sz w:val="20"/>
+      </w:rPr>
+    </w:lvl>
+    <w:lvl w:ilvl="6" w:tentative="1">
+      <w:start w:val="1"/>
+      <w:numFmt w:val="bullet"/>
+      <w:lvlText w:val=""/>
+      <w:lvlJc w:val="left"/>
+      <w:pPr>
+        <w:tabs>
+          <w:tab w:val="num" w:pos="5040"/>
+        </w:tabs>
+        <w:ind w:left="5040" w:hanging="360"/>
+      </w:pPr>
+      <w:rPr>
+        <w:rFonts w:ascii="Wingdings" w:hAnsi="Wingdings" w:hint="default"/>
+        <w:sz w:val="20"/>
+      </w:rPr>
+    </w:lvl>
+    <w:lvl w:ilvl="7" w:tentative="1">
+      <w:start w:val="1"/>
+      <w:numFmt w:val="bullet"/>
+      <w:lvlText w:val=""/>
+      <w:lvlJc w:val="left"/>
+      <w:pPr>
+        <w:tabs>
+          <w:tab w:val="num" w:pos="5760"/>
+        </w:tabs>
+        <w:ind w:left="5760" w:hanging="360"/>
+      </w:pPr>
+      <w:rPr>
+        <w:rFonts w:ascii="Wingdings" w:hAnsi="Wingdings" w:hint="default"/>
+        <w:sz w:val="20"/>
+      </w:rPr>
+    </w:lvl>
+    <w:lvl w:ilvl="8" w:tentative="1">
+      <w:start w:val="1"/>
+      <w:numFmt w:val="bullet"/>
+      <w:lvlText w:val=""/>
+      <w:lvlJc w:val="left"/>
+      <w:pPr>
+        <w:tabs>
+          <w:tab w:val="num" w:pos="6480"/>
+        </w:tabs>
+        <w:ind w:left="6480" w:hanging="360"/>
+      </w:pPr>
+      <w:rPr>
+        <w:rFonts w:ascii="Wingdings" w:hAnsi="Wingdings" w:hint="default"/>
+        <w:sz w:val="20"/>
+      </w:rPr>
+    </w:lvl>
+  </w:abstractNum>
+  <w:abstractNum w:abstractNumId="13" w15:restartNumberingAfterBreak="0">
     <w:nsid w:val="50AB0878"/>
     <w:multiLevelType w:val="hybridMultilevel"/>
     <w:tmpl w:val="4C5AA64E"/>
@@ -4751,7 +4898,7 @@
       </w:rPr>
     </w:lvl>
   </w:abstractNum>
-  <w:abstractNum w:abstractNumId="12" w15:restartNumberingAfterBreak="0">
+  <w:abstractNum w:abstractNumId="14" w15:restartNumberingAfterBreak="0">
     <w:nsid w:val="5C5C0A38"/>
     <w:multiLevelType w:val="hybridMultilevel"/>
     <w:tmpl w:val="8464995E"/>
@@ -4864,7 +5011,7 @@
       </w:rPr>
     </w:lvl>
   </w:abstractNum>
-  <w:abstractNum w:abstractNumId="13" w15:restartNumberingAfterBreak="0">
+  <w:abstractNum w:abstractNumId="15" w15:restartNumberingAfterBreak="0">
     <w:nsid w:val="606B4109"/>
     <w:multiLevelType w:val="hybridMultilevel"/>
     <w:tmpl w:val="84F41726"/>
@@ -4977,7 +5124,7 @@
       </w:rPr>
     </w:lvl>
   </w:abstractNum>
-  <w:abstractNum w:abstractNumId="14" w15:restartNumberingAfterBreak="0">
+  <w:abstractNum w:abstractNumId="16" w15:restartNumberingAfterBreak="0">
     <w:nsid w:val="632C54E1"/>
     <w:multiLevelType w:val="hybridMultilevel"/>
     <w:tmpl w:val="0A14E5F8"/>
@@ -5090,7 +5237,7 @@
       </w:rPr>
     </w:lvl>
   </w:abstractNum>
-  <w:abstractNum w:abstractNumId="15" w15:restartNumberingAfterBreak="0">
+  <w:abstractNum w:abstractNumId="17" w15:restartNumberingAfterBreak="0">
     <w:nsid w:val="65FC4E14"/>
     <w:multiLevelType w:val="hybridMultilevel"/>
     <w:tmpl w:val="96886D6E"/>
@@ -5203,7 +5350,7 @@
       </w:rPr>
     </w:lvl>
   </w:abstractNum>
-  <w:abstractNum w:abstractNumId="16" w15:restartNumberingAfterBreak="0">
+  <w:abstractNum w:abstractNumId="18" w15:restartNumberingAfterBreak="0">
     <w:nsid w:val="695B1B58"/>
     <w:multiLevelType w:val="hybridMultilevel"/>
     <w:tmpl w:val="4D867C3C"/>
@@ -5316,7 +5463,7 @@
       </w:rPr>
     </w:lvl>
   </w:abstractNum>
-  <w:abstractNum w:abstractNumId="17" w15:restartNumberingAfterBreak="0">
+  <w:abstractNum w:abstractNumId="19" w15:restartNumberingAfterBreak="0">
     <w:nsid w:val="6AF46CD9"/>
     <w:multiLevelType w:val="hybridMultilevel"/>
     <w:tmpl w:val="3F564C92"/>
@@ -5429,7 +5576,7 @@
       </w:rPr>
     </w:lvl>
   </w:abstractNum>
-  <w:abstractNum w:abstractNumId="18" w15:restartNumberingAfterBreak="0">
+  <w:abstractNum w:abstractNumId="20" w15:restartNumberingAfterBreak="0">
     <w:nsid w:val="6E3D6D08"/>
     <w:multiLevelType w:val="hybridMultilevel"/>
     <w:tmpl w:val="52B68B78"/>
@@ -5542,10 +5689,10 @@
       </w:rPr>
     </w:lvl>
   </w:abstractNum>
-  <w:abstractNum w:abstractNumId="19" w15:restartNumberingAfterBreak="0">
+  <w:abstractNum w:abstractNumId="21" w15:restartNumberingAfterBreak="0">
     <w:nsid w:val="73BE0899"/>
     <w:multiLevelType w:val="hybridMultilevel"/>
-    <w:tmpl w:val="8F9E08BA"/>
+    <w:tmpl w:val="C4187EC2"/>
     <w:lvl w:ilvl="0" w:tplc="040C0001">
       <w:start w:val="1"/>
       <w:numFmt w:val="bullet"/>
@@ -5655,7 +5802,7 @@
       </w:rPr>
     </w:lvl>
   </w:abstractNum>
-  <w:abstractNum w:abstractNumId="20" w15:restartNumberingAfterBreak="0">
+  <w:abstractNum w:abstractNumId="22" w15:restartNumberingAfterBreak="0">
     <w:nsid w:val="73E61159"/>
     <w:multiLevelType w:val="hybridMultilevel"/>
     <w:tmpl w:val="4D6A610A"/>
@@ -5768,7 +5915,7 @@
       </w:rPr>
     </w:lvl>
   </w:abstractNum>
-  <w:abstractNum w:abstractNumId="21" w15:restartNumberingAfterBreak="0">
+  <w:abstractNum w:abstractNumId="23" w15:restartNumberingAfterBreak="0">
     <w:nsid w:val="7C4F2668"/>
     <w:multiLevelType w:val="hybridMultilevel"/>
     <w:tmpl w:val="4F003F58"/>
@@ -5881,7 +6028,7 @@
       </w:rPr>
     </w:lvl>
   </w:abstractNum>
-  <w:abstractNum w:abstractNumId="22" w15:restartNumberingAfterBreak="0">
+  <w:abstractNum w:abstractNumId="24" w15:restartNumberingAfterBreak="0">
     <w:nsid w:val="7CA64AB8"/>
     <w:multiLevelType w:val="hybridMultilevel"/>
     <w:tmpl w:val="6BE22BC6"/>
@@ -5995,73 +6142,79 @@
     </w:lvl>
   </w:abstractNum>
   <w:num w:numId="1">
-    <w:abstractNumId w:val="6"/>
+    <w:abstractNumId w:val="7"/>
   </w:num>
   <w:num w:numId="2">
     <w:abstractNumId w:val="4"/>
   </w:num>
   <w:num w:numId="3">
-    <w:abstractNumId w:val="7"/>
+    <w:abstractNumId w:val="8"/>
   </w:num>
   <w:num w:numId="4">
     <w:abstractNumId w:val="1"/>
   </w:num>
   <w:num w:numId="5">
-    <w:abstractNumId w:val="5"/>
+    <w:abstractNumId w:val="6"/>
   </w:num>
   <w:num w:numId="6">
-    <w:abstractNumId w:val="15"/>
+    <w:abstractNumId w:val="17"/>
   </w:num>
   <w:num w:numId="7">
-    <w:abstractNumId w:val="8"/>
+    <w:abstractNumId w:val="9"/>
   </w:num>
   <w:num w:numId="8">
     <w:abstractNumId w:val="0"/>
   </w:num>
   <w:num w:numId="9">
-    <w:abstractNumId w:val="13"/>
+    <w:abstractNumId w:val="15"/>
   </w:num>
   <w:num w:numId="10">
-    <w:abstractNumId w:val="22"/>
+    <w:abstractNumId w:val="24"/>
   </w:num>
   <w:num w:numId="11">
     <w:abstractNumId w:val="3"/>
   </w:num>
   <w:num w:numId="12">
-    <w:abstractNumId w:val="19"/>
+    <w:abstractNumId w:val="21"/>
   </w:num>
   <w:num w:numId="13">
-    <w:abstractNumId w:val="20"/>
+    <w:abstractNumId w:val="22"/>
   </w:num>
   <w:num w:numId="14">
     <w:abstractNumId w:val="2"/>
   </w:num>
   <w:num w:numId="15">
+    <w:abstractNumId w:val="18"/>
+  </w:num>
+  <w:num w:numId="16">
+    <w:abstractNumId w:val="13"/>
+  </w:num>
+  <w:num w:numId="17">
+    <w:abstractNumId w:val="14"/>
+  </w:num>
+  <w:num w:numId="18">
     <w:abstractNumId w:val="16"/>
   </w:num>
-  <w:num w:numId="16">
+  <w:num w:numId="19">
     <w:abstractNumId w:val="11"/>
   </w:num>
-  <w:num w:numId="17">
-    <w:abstractNumId w:val="12"/>
-  </w:num>
-  <w:num w:numId="18">
-    <w:abstractNumId w:val="14"/>
-  </w:num>
-  <w:num w:numId="19">
+  <w:num w:numId="20">
     <w:abstractNumId w:val="10"/>
   </w:num>
-  <w:num w:numId="20">
-    <w:abstractNumId w:val="9"/>
-  </w:num>
   <w:num w:numId="21">
-    <w:abstractNumId w:val="21"/>
+    <w:abstractNumId w:val="23"/>
   </w:num>
   <w:num w:numId="22">
-    <w:abstractNumId w:val="17"/>
+    <w:abstractNumId w:val="19"/>
   </w:num>
   <w:num w:numId="23">
-    <w:abstractNumId w:val="18"/>
+    <w:abstractNumId w:val="20"/>
+  </w:num>
+  <w:num w:numId="24">
+    <w:abstractNumId w:val="5"/>
+  </w:num>
+  <w:num w:numId="25">
+    <w:abstractNumId w:val="12"/>
   </w:num>
 </w:numbering>
 </file>
@@ -6988,6 +7141,35 @@
     <w:basedOn w:val="Policepardfaut"/>
     <w:rsid w:val="00170E1F"/>
   </w:style>
+  <w:style w:type="character" w:styleId="lev">
+    <w:name w:val="Strong"/>
+    <w:basedOn w:val="Policepardfaut"/>
+    <w:uiPriority w:val="22"/>
+    <w:qFormat/>
+    <w:rsid w:val="00044217"/>
+    <w:rPr>
+      <w:b/>
+      <w:bCs/>
+    </w:rPr>
+  </w:style>
+  <w:style w:type="paragraph" w:styleId="NormalWeb">
+    <w:name w:val="Normal (Web)"/>
+    <w:basedOn w:val="Normal"/>
+    <w:uiPriority w:val="99"/>
+    <w:unhideWhenUsed/>
+    <w:rsid w:val="0063082E"/>
+    <w:pPr>
+      <w:spacing w:before="100" w:beforeAutospacing="1" w:after="100" w:afterAutospacing="1" w:line="240" w:lineRule="auto"/>
+      <w:jc w:val="left"/>
+    </w:pPr>
+    <w:rPr>
+      <w:rFonts w:ascii="Times New Roman" w:eastAsia="Times New Roman" w:hAnsi="Times New Roman" w:cs="Times New Roman"/>
+      <w:kern w:val="0"/>
+      <w:sz w:val="24"/>
+      <w:lang w:val="fr-FR" w:eastAsia="fr-FR"/>
+      <w14:ligatures w14:val="none"/>
+    </w:rPr>
+  </w:style>
 </w:styles>
 </file>
 

</xml_diff>